<commit_message>
nmv 06 06 2024
</commit_message>
<xml_diff>
--- a/saMhitA/01/TS 1 Malayalam Corrections.docx
+++ b/saMhitA/01/TS 1 Malayalam Corrections.docx
@@ -1,6 +1,6 @@
 
 <file path=word/document.xml><?xml version="1.0" encoding="utf-8"?>
-<w:document xmlns:wpc="http://schemas.microsoft.com/office/word/2010/wordprocessingCanvas" xmlns:cx="http://schemas.microsoft.com/office/drawing/2014/chartex" xmlns:cx1="http://schemas.microsoft.com/office/drawing/2015/9/8/chartex" xmlns:cx2="http://schemas.microsoft.com/office/drawing/2015/10/21/chartex" xmlns:cx3="http://schemas.microsoft.com/office/drawing/2016/5/9/chartex" xmlns:cx4="http://schemas.microsoft.com/office/drawing/2016/5/10/chartex" xmlns:cx5="http://schemas.microsoft.com/office/drawing/2016/5/11/chartex" xmlns:cx6="http://schemas.microsoft.com/office/drawing/2016/5/12/chartex" xmlns:cx7="http://schemas.microsoft.com/office/drawing/2016/5/13/chartex" xmlns:cx8="http://schemas.microsoft.com/office/drawing/2016/5/14/chartex" xmlns:mc="http://schemas.openxmlformats.org/markup-compatibility/2006" xmlns:aink="http://schemas.microsoft.com/office/drawing/2016/ink" xmlns:am3d="http://schemas.microsoft.com/office/drawing/2017/model3d" xmlns:o="urn:schemas-microsoft-com:office:office" xmlns:oel="http://schemas.microsoft.com/office/2019/extlst" xmlns:r="http://schemas.openxmlformats.org/officeDocument/2006/relationships" xmlns:m="http://schemas.openxmlformats.org/officeDocument/2006/math" xmlns:v="urn:schemas-microsoft-com:vml" xmlns:wp14="http://schemas.microsoft.com/office/word/2010/wordprocessingDrawing" xmlns:wp="http://schemas.openxmlformats.org/drawingml/2006/wordprocessingDrawing" xmlns:w10="urn:schemas-microsoft-com:office:word" xmlns:w="http://schemas.openxmlformats.org/wordprocessingml/2006/main" xmlns:w14="http://schemas.microsoft.com/office/word/2010/wordml" xmlns:w15="http://schemas.microsoft.com/office/word/2012/wordml" xmlns:w16cex="http://schemas.microsoft.com/office/word/2018/wordml/cex" xmlns:w16cid="http://schemas.microsoft.com/office/word/2016/wordml/cid" xmlns:w16="http://schemas.microsoft.com/office/word/2018/wordml" xmlns:w16sdtdh="http://schemas.microsoft.com/office/word/2020/wordml/sdtdatahash" xmlns:w16se="http://schemas.microsoft.com/office/word/2015/wordml/symex" xmlns:wpg="http://schemas.microsoft.com/office/word/2010/wordprocessingGroup" xmlns:wpi="http://schemas.microsoft.com/office/word/2010/wordprocessingInk" xmlns:wne="http://schemas.microsoft.com/office/word/2006/wordml" xmlns:wps="http://schemas.microsoft.com/office/word/2010/wordprocessingShape" mc:Ignorable="w14 w15 w16se w16cid w16 w16cex w16sdtdh wp14">
+<w:document xmlns:wpc="http://schemas.microsoft.com/office/word/2010/wordprocessingCanvas" xmlns:cx="http://schemas.microsoft.com/office/drawing/2014/chartex" xmlns:cx1="http://schemas.microsoft.com/office/drawing/2015/9/8/chartex" xmlns:cx2="http://schemas.microsoft.com/office/drawing/2015/10/21/chartex" xmlns:cx3="http://schemas.microsoft.com/office/drawing/2016/5/9/chartex" xmlns:cx4="http://schemas.microsoft.com/office/drawing/2016/5/10/chartex" xmlns:cx5="http://schemas.microsoft.com/office/drawing/2016/5/11/chartex" xmlns:cx6="http://schemas.microsoft.com/office/drawing/2016/5/12/chartex" xmlns:cx7="http://schemas.microsoft.com/office/drawing/2016/5/13/chartex" xmlns:cx8="http://schemas.microsoft.com/office/drawing/2016/5/14/chartex" xmlns:mc="http://schemas.openxmlformats.org/markup-compatibility/2006" xmlns:aink="http://schemas.microsoft.com/office/drawing/2016/ink" xmlns:am3d="http://schemas.microsoft.com/office/drawing/2017/model3d" xmlns:o="urn:schemas-microsoft-com:office:office" xmlns:oel="http://schemas.microsoft.com/office/2019/extlst" xmlns:r="http://schemas.openxmlformats.org/officeDocument/2006/relationships" xmlns:m="http://schemas.openxmlformats.org/officeDocument/2006/math" xmlns:v="urn:schemas-microsoft-com:vml" xmlns:wp14="http://schemas.microsoft.com/office/word/2010/wordprocessingDrawing" xmlns:wp="http://schemas.openxmlformats.org/drawingml/2006/wordprocessingDrawing" xmlns:w10="urn:schemas-microsoft-com:office:word" xmlns:w="http://schemas.openxmlformats.org/wordprocessingml/2006/main" xmlns:w14="http://schemas.microsoft.com/office/word/2010/wordml" xmlns:w15="http://schemas.microsoft.com/office/word/2012/wordml" xmlns:w16cex="http://schemas.microsoft.com/office/word/2018/wordml/cex" xmlns:w16cid="http://schemas.microsoft.com/office/word/2016/wordml/cid" xmlns:w16="http://schemas.microsoft.com/office/word/2018/wordml" xmlns:w16du="http://schemas.microsoft.com/office/word/2023/wordml/word16du" xmlns:w16sdtdh="http://schemas.microsoft.com/office/word/2020/wordml/sdtdatahash" xmlns:w16se="http://schemas.microsoft.com/office/word/2015/wordml/symex" xmlns:wpg="http://schemas.microsoft.com/office/word/2010/wordprocessingGroup" xmlns:wpi="http://schemas.microsoft.com/office/word/2010/wordprocessingInk" xmlns:wne="http://schemas.microsoft.com/office/word/2006/wordml" xmlns:wps="http://schemas.microsoft.com/office/word/2010/wordprocessingShape" mc:Ignorable="w14 w15 w16se w16cid w16 w16cex w16sdtdh w16du wp14">
   <w:body>
     <w:p>
       <w:pPr>
@@ -83,9 +83,8 @@
           <w:szCs w:val="32"/>
           <w:u w:val="single"/>
         </w:rPr>
-        <w:t xml:space="preserve">Observed </w:t>
+        <w:t xml:space="preserve">Observed till </w:t>
       </w:r>
-      <w:proofErr w:type="gramStart"/>
       <w:r>
         <w:rPr>
           <w:b/>
@@ -94,20 +93,8 @@
           <w:szCs w:val="32"/>
           <w:u w:val="single"/>
         </w:rPr>
-        <w:t xml:space="preserve">till </w:t>
+        <w:t>30th June 2024</w:t>
       </w:r>
-      <w:r>
-        <w:rPr>
-          <w:b/>
-          <w:bCs/>
-          <w:sz w:val="32"/>
-          <w:szCs w:val="32"/>
-          <w:highlight w:val="red"/>
-          <w:u w:val="single"/>
-        </w:rPr>
-        <w:t>??????</w:t>
-      </w:r>
-      <w:proofErr w:type="gramEnd"/>
     </w:p>
     <w:p>
       <w:pPr>
@@ -511,320 +498,6 @@
       </w:tr>
       <w:tr>
         <w:trPr>
-          <w:trHeight w:val="914"/>
-        </w:trPr>
-        <w:tc>
-          <w:tcPr>
-            <w:tcW w:w="3310" w:type="dxa"/>
-            <w:tcBorders>
-              <w:top w:val="single" w:sz="4" w:space="0" w:color="000000"/>
-              <w:left w:val="single" w:sz="4" w:space="0" w:color="000000"/>
-              <w:bottom w:val="single" w:sz="4" w:space="0" w:color="000000"/>
-              <w:right w:val="single" w:sz="4" w:space="0" w:color="000000"/>
-            </w:tcBorders>
-            <w:shd w:val="clear" w:color="auto" w:fill="auto"/>
-          </w:tcPr>
-          <w:p>
-            <w:pPr>
-              <w:widowControl w:val="0"/>
-              <w:autoSpaceDE w:val="0"/>
-              <w:autoSpaceDN w:val="0"/>
-              <w:adjustRightInd w:val="0"/>
-              <w:spacing w:before="0" w:line="240" w:lineRule="auto"/>
-              <w:rPr>
-                <w:rFonts w:cs="Arial"/>
-                <w:b/>
-                <w:sz w:val="28"/>
-                <w:szCs w:val="28"/>
-              </w:rPr>
-            </w:pPr>
-            <w:r>
-              <w:rPr>
-                <w:rFonts w:cs="Arial"/>
-                <w:b/>
-                <w:sz w:val="28"/>
-                <w:szCs w:val="28"/>
-              </w:rPr>
-              <w:t>TS 1.3.</w:t>
-            </w:r>
-            <w:r>
-              <w:rPr>
-                <w:rFonts w:cs="Arial"/>
-                <w:b/>
-                <w:sz w:val="28"/>
-                <w:szCs w:val="28"/>
-              </w:rPr>
-              <w:t>8</w:t>
-            </w:r>
-            <w:r>
-              <w:rPr>
-                <w:rFonts w:cs="Arial"/>
-                <w:b/>
-                <w:sz w:val="28"/>
-                <w:szCs w:val="28"/>
-              </w:rPr>
-              <w:t>.2 – Vaakyam</w:t>
-            </w:r>
-          </w:p>
-          <w:p>
-            <w:pPr>
-              <w:widowControl w:val="0"/>
-              <w:autoSpaceDE w:val="0"/>
-              <w:autoSpaceDN w:val="0"/>
-              <w:adjustRightInd w:val="0"/>
-              <w:spacing w:before="0" w:line="240" w:lineRule="auto"/>
-              <w:rPr>
-                <w:rFonts w:cs="Arial"/>
-                <w:b/>
-                <w:sz w:val="28"/>
-                <w:szCs w:val="28"/>
-              </w:rPr>
-            </w:pPr>
-            <w:r>
-              <w:rPr>
-                <w:rFonts w:cs="Arial"/>
-                <w:b/>
-                <w:sz w:val="28"/>
-                <w:szCs w:val="28"/>
-              </w:rPr>
-              <w:t xml:space="preserve">Line No. </w:t>
-            </w:r>
-            <w:r>
-              <w:rPr>
-                <w:rFonts w:cs="Arial"/>
-                <w:b/>
-                <w:sz w:val="28"/>
-                <w:szCs w:val="28"/>
-              </w:rPr>
-              <w:t>1</w:t>
-            </w:r>
-          </w:p>
-          <w:p>
-            <w:pPr>
-              <w:widowControl w:val="0"/>
-              <w:autoSpaceDE w:val="0"/>
-              <w:autoSpaceDN w:val="0"/>
-              <w:adjustRightInd w:val="0"/>
-              <w:spacing w:before="0" w:line="240" w:lineRule="auto"/>
-              <w:rPr>
-                <w:rFonts w:cs="Arial"/>
-                <w:b/>
-                <w:sz w:val="28"/>
-                <w:szCs w:val="28"/>
-              </w:rPr>
-            </w:pPr>
-            <w:r>
-              <w:rPr>
-                <w:b/>
-                <w:sz w:val="28"/>
-                <w:szCs w:val="28"/>
-              </w:rPr>
-              <w:t xml:space="preserve">Panchaati No. </w:t>
-            </w:r>
-            <w:r>
-              <w:rPr>
-                <w:b/>
-                <w:sz w:val="28"/>
-                <w:szCs w:val="28"/>
-              </w:rPr>
-              <w:t>15</w:t>
-            </w:r>
-          </w:p>
-        </w:tc>
-        <w:tc>
-          <w:tcPr>
-            <w:tcW w:w="5162" w:type="dxa"/>
-            <w:tcBorders>
-              <w:top w:val="single" w:sz="4" w:space="0" w:color="000000"/>
-              <w:left w:val="single" w:sz="4" w:space="0" w:color="000000"/>
-              <w:bottom w:val="single" w:sz="4" w:space="0" w:color="000000"/>
-              <w:right w:val="single" w:sz="4" w:space="0" w:color="000000"/>
-            </w:tcBorders>
-            <w:shd w:val="clear" w:color="auto" w:fill="auto"/>
-          </w:tcPr>
-          <w:p>
-            <w:pPr>
-              <w:autoSpaceDE w:val="0"/>
-              <w:autoSpaceDN w:val="0"/>
-              <w:adjustRightInd w:val="0"/>
-              <w:spacing w:before="0" w:line="240" w:lineRule="auto"/>
-              <w:rPr>
-                <w:rFonts w:ascii="BRH Malayalam Extra" w:hAnsi="BRH Malayalam Extra" w:cs="BRH Malayalam Extra"/>
-                <w:sz w:val="40"/>
-                <w:szCs w:val="36"/>
-              </w:rPr>
-            </w:pPr>
-            <w:r>
-              <w:rPr>
-                <w:rFonts w:ascii="BRH Malayalam Extra" w:hAnsi="BRH Malayalam Extra" w:cs="BRH Malayalam Extra"/>
-                <w:sz w:val="40"/>
-                <w:szCs w:val="36"/>
-              </w:rPr>
-              <w:t>t</w:t>
-            </w:r>
-            <w:r>
-              <w:rPr>
-                <w:rFonts w:ascii="BRH Malayalam Extra" w:hAnsi="BRH Malayalam Extra" w:cs="BRH Malayalam Extra"/>
-                <w:sz w:val="32"/>
-                <w:szCs w:val="36"/>
-              </w:rPr>
-              <w:t>–</w:t>
-            </w:r>
-            <w:r>
-              <w:rPr>
-                <w:rFonts w:ascii="BRH Malayalam Extra" w:hAnsi="BRH Malayalam Extra" w:cs="BRH Malayalam Extra"/>
-                <w:sz w:val="40"/>
-                <w:szCs w:val="36"/>
-              </w:rPr>
-              <w:t>py</w:t>
-            </w:r>
-            <w:r>
-              <w:rPr>
-                <w:rFonts w:ascii="BRH Malayalam Extra" w:hAnsi="BRH Malayalam Extra" w:cs="BRH Malayalam Extra"/>
-                <w:sz w:val="40"/>
-                <w:szCs w:val="36"/>
-                <w:highlight w:val="yellow"/>
-              </w:rPr>
-              <w:t>r</w:t>
-            </w:r>
-            <w:r>
-              <w:rPr>
-                <w:rFonts w:ascii="BRH Malayalam Extra" w:hAnsi="BRH Malayalam Extra" w:cs="BRH Malayalam Extra"/>
-                <w:sz w:val="32"/>
-                <w:szCs w:val="36"/>
-              </w:rPr>
-              <w:t>–</w:t>
-            </w:r>
-            <w:r>
-              <w:rPr>
-                <w:rFonts w:ascii="BRH Malayalam Extra" w:hAnsi="BRH Malayalam Extra" w:cs="BRH Malayalam Extra"/>
-                <w:sz w:val="40"/>
-                <w:szCs w:val="36"/>
-              </w:rPr>
-              <w:t xml:space="preserve"> </w:t>
-            </w:r>
-            <w:r>
-              <w:rPr>
-                <w:rFonts w:ascii="BRH Malayalam" w:hAnsi="BRH Malayalam" w:cs="BRH Malayalam"/>
-                <w:color w:val="000000"/>
-                <w:sz w:val="40"/>
-                <w:szCs w:val="40"/>
-                <w:highlight w:val="yellow"/>
-                <w:lang w:val="en-IN" w:eastAsia="en-IN" w:bidi="hi-IN"/>
-              </w:rPr>
-              <w:t>s</w:t>
-            </w:r>
-            <w:r>
-              <w:rPr>
-                <w:rFonts w:ascii="BRH Malayalam" w:hAnsi="BRH Malayalam" w:cs="BRH Malayalam"/>
-                <w:color w:val="000000"/>
-                <w:sz w:val="40"/>
-                <w:szCs w:val="40"/>
-                <w:lang w:val="en-IN" w:eastAsia="en-IN" w:bidi="hi-IN"/>
-              </w:rPr>
-              <w:t>§</w:t>
-            </w:r>
-            <w:r>
-              <w:rPr>
-                <w:rFonts w:ascii="BRH Malayalam Extra" w:hAnsi="BRH Malayalam Extra" w:cs="BRH Malayalam Extra"/>
-                <w:sz w:val="40"/>
-                <w:szCs w:val="36"/>
-              </w:rPr>
-              <w:t>Ãdx— jR</w:t>
-            </w:r>
-            <w:r>
-              <w:rPr>
-                <w:rFonts w:ascii="BRH Malayalam Extra" w:hAnsi="BRH Malayalam Extra" w:cs="BRH Malayalam Extra"/>
-                <w:sz w:val="32"/>
-                <w:szCs w:val="36"/>
-              </w:rPr>
-              <w:t>–</w:t>
-            </w:r>
-          </w:p>
-        </w:tc>
-        <w:tc>
-          <w:tcPr>
-            <w:tcW w:w="5103" w:type="dxa"/>
-            <w:tcBorders>
-              <w:top w:val="single" w:sz="4" w:space="0" w:color="000000"/>
-              <w:left w:val="single" w:sz="4" w:space="0" w:color="000000"/>
-              <w:bottom w:val="single" w:sz="4" w:space="0" w:color="000000"/>
-              <w:right w:val="single" w:sz="4" w:space="0" w:color="000000"/>
-            </w:tcBorders>
-            <w:shd w:val="clear" w:color="auto" w:fill="auto"/>
-          </w:tcPr>
-          <w:p>
-            <w:pPr>
-              <w:spacing w:before="0" w:line="240" w:lineRule="auto"/>
-              <w:rPr>
-                <w:rFonts w:ascii="BRH Malayalam Extra" w:hAnsi="BRH Malayalam Extra" w:cs="BRH Malayalam Extra"/>
-                <w:sz w:val="40"/>
-                <w:szCs w:val="36"/>
-              </w:rPr>
-            </w:pPr>
-            <w:r>
-              <w:rPr>
-                <w:rFonts w:ascii="BRH Malayalam Extra" w:hAnsi="BRH Malayalam Extra" w:cs="BRH Malayalam Extra"/>
-                <w:sz w:val="40"/>
-                <w:szCs w:val="36"/>
-              </w:rPr>
-              <w:t>t</w:t>
-            </w:r>
-            <w:r>
-              <w:rPr>
-                <w:rFonts w:ascii="BRH Malayalam Extra" w:hAnsi="BRH Malayalam Extra" w:cs="BRH Malayalam Extra"/>
-                <w:sz w:val="32"/>
-                <w:szCs w:val="36"/>
-              </w:rPr>
-              <w:t>–</w:t>
-            </w:r>
-            <w:r>
-              <w:rPr>
-                <w:rFonts w:ascii="BRH Malayalam Extra" w:hAnsi="BRH Malayalam Extra" w:cs="BRH Malayalam Extra"/>
-                <w:sz w:val="40"/>
-                <w:szCs w:val="36"/>
-              </w:rPr>
-              <w:t>pyr</w:t>
-            </w:r>
-            <w:r>
-              <w:rPr>
-                <w:rFonts w:ascii="BRH Malayalam Extra" w:hAnsi="BRH Malayalam Extra" w:cs="BRH Malayalam Extra"/>
-                <w:sz w:val="32"/>
-                <w:szCs w:val="36"/>
-              </w:rPr>
-              <w:t>–</w:t>
-            </w:r>
-            <w:r>
-              <w:rPr>
-                <w:rFonts w:ascii="BRH Malayalam Extra" w:hAnsi="BRH Malayalam Extra" w:cs="BRH Malayalam Extra"/>
-                <w:sz w:val="40"/>
-                <w:szCs w:val="40"/>
-                <w:highlight w:val="green"/>
-                <w:lang w:val="en-IN" w:eastAsia="en-IN"/>
-              </w:rPr>
-              <w:t>J</w:t>
-            </w:r>
-            <w:r>
-              <w:rPr>
-                <w:rFonts w:ascii="BRH Malayalam Extra" w:hAnsi="BRH Malayalam Extra" w:cs="BRH Malayalam Extra"/>
-                <w:sz w:val="40"/>
-                <w:szCs w:val="36"/>
-              </w:rPr>
-              <w:t xml:space="preserve"> Ãdx— jR</w:t>
-            </w:r>
-            <w:r>
-              <w:rPr>
-                <w:rFonts w:ascii="BRH Malayalam Extra" w:hAnsi="BRH Malayalam Extra" w:cs="BRH Malayalam Extra"/>
-                <w:sz w:val="32"/>
-                <w:szCs w:val="36"/>
-              </w:rPr>
-              <w:t>–</w:t>
-            </w:r>
-          </w:p>
-        </w:tc>
-      </w:tr>
-      <w:tr>
-        <w:trPr>
           <w:trHeight w:val="1060"/>
         </w:trPr>
         <w:tc>
@@ -1095,11 +768,7 @@
           <w:u w:val="single"/>
         </w:rPr>
       </w:pPr>
-    </w:p>
-    <w:p>
-      <w:pPr>
-        <w:spacing w:before="0" w:line="240" w:lineRule="auto"/>
-        <w:jc w:val="center"/>
+      <w:r>
         <w:rPr>
           <w:b/>
           <w:bCs/>
@@ -1107,7 +776,8 @@
           <w:szCs w:val="32"/>
           <w:u w:val="single"/>
         </w:rPr>
-      </w:pPr>
+        <w:t>===========</w:t>
+      </w:r>
     </w:p>
     <w:p>
       <w:pPr>
@@ -1550,6 +1220,32 @@
           <w:u w:val="single"/>
         </w:rPr>
       </w:pPr>
+    </w:p>
+    <w:p>
+      <w:pPr>
+        <w:spacing w:before="0" w:line="240" w:lineRule="auto"/>
+        <w:jc w:val="center"/>
+        <w:rPr>
+          <w:b/>
+          <w:bCs/>
+          <w:sz w:val="32"/>
+          <w:szCs w:val="32"/>
+          <w:u w:val="single"/>
+        </w:rPr>
+      </w:pPr>
+    </w:p>
+    <w:p>
+      <w:pPr>
+        <w:spacing w:before="0" w:line="240" w:lineRule="auto"/>
+        <w:jc w:val="center"/>
+        <w:rPr>
+          <w:b/>
+          <w:bCs/>
+          <w:sz w:val="32"/>
+          <w:szCs w:val="32"/>
+          <w:u w:val="single"/>
+        </w:rPr>
+      </w:pPr>
       <w:r>
         <w:rPr>
           <w:b/>
@@ -1558,6 +1254,7 @@
           <w:szCs w:val="32"/>
           <w:u w:val="single"/>
         </w:rPr>
+        <w:lastRenderedPageBreak/>
         <w:t xml:space="preserve">TS </w:t>
       </w:r>
       <w:r>
@@ -2790,6 +2487,29 @@
         </w:tc>
       </w:tr>
     </w:tbl>
+    <w:p>
+      <w:pPr>
+        <w:spacing w:before="0" w:line="240" w:lineRule="auto"/>
+        <w:jc w:val="center"/>
+        <w:rPr>
+          <w:b/>
+          <w:bCs/>
+          <w:sz w:val="32"/>
+          <w:szCs w:val="32"/>
+          <w:u w:val="single"/>
+        </w:rPr>
+      </w:pPr>
+      <w:r>
+        <w:rPr>
+          <w:b/>
+          <w:bCs/>
+          <w:sz w:val="32"/>
+          <w:szCs w:val="32"/>
+          <w:u w:val="single"/>
+        </w:rPr>
+        <w:t>===========</w:t>
+      </w:r>
+    </w:p>
     <w:p>
       <w:pPr>
         <w:spacing w:before="0" w:line="240" w:lineRule="auto"/>
@@ -3367,22 +3087,8 @@
           <w:szCs w:val="32"/>
           <w:u w:val="single"/>
         </w:rPr>
-        <w:lastRenderedPageBreak/>
         <w:t>===================</w:t>
       </w:r>
-    </w:p>
-    <w:p>
-      <w:pPr>
-        <w:spacing w:before="0" w:line="240" w:lineRule="auto"/>
-        <w:jc w:val="center"/>
-        <w:rPr>
-          <w:b/>
-          <w:bCs/>
-          <w:sz w:val="32"/>
-          <w:szCs w:val="32"/>
-          <w:u w:val="single"/>
-        </w:rPr>
-      </w:pPr>
     </w:p>
     <w:p>
       <w:pPr>
@@ -3404,6 +3110,7 @@
           <w:szCs w:val="32"/>
           <w:u w:val="single"/>
         </w:rPr>
+        <w:lastRenderedPageBreak/>
         <w:t xml:space="preserve">TS </w:t>
       </w:r>
       <w:r>
@@ -5246,7 +4953,6 @@
           <w:szCs w:val="32"/>
           <w:u w:val="single"/>
         </w:rPr>
-        <w:lastRenderedPageBreak/>
         <w:t>===================</w:t>
       </w:r>
     </w:p>
@@ -5283,6 +4989,7 @@
           <w:szCs w:val="32"/>
           <w:u w:val="single"/>
         </w:rPr>
+        <w:lastRenderedPageBreak/>
         <w:t xml:space="preserve">TS </w:t>
       </w:r>
       <w:r>
@@ -6399,6 +6106,134 @@
           <w:szCs w:val="32"/>
           <w:u w:val="single"/>
         </w:rPr>
+        <w:t>========</w:t>
+      </w:r>
+    </w:p>
+    <w:p>
+      <w:pPr>
+        <w:spacing w:before="0" w:line="240" w:lineRule="auto"/>
+        <w:jc w:val="center"/>
+        <w:rPr>
+          <w:b/>
+          <w:bCs/>
+          <w:sz w:val="32"/>
+          <w:szCs w:val="32"/>
+          <w:u w:val="single"/>
+        </w:rPr>
+      </w:pPr>
+    </w:p>
+    <w:p>
+      <w:pPr>
+        <w:spacing w:before="0" w:line="240" w:lineRule="auto"/>
+        <w:jc w:val="center"/>
+        <w:rPr>
+          <w:b/>
+          <w:bCs/>
+          <w:sz w:val="32"/>
+          <w:szCs w:val="32"/>
+          <w:u w:val="single"/>
+        </w:rPr>
+      </w:pPr>
+    </w:p>
+    <w:p>
+      <w:pPr>
+        <w:spacing w:before="0" w:line="240" w:lineRule="auto"/>
+        <w:jc w:val="center"/>
+        <w:rPr>
+          <w:b/>
+          <w:bCs/>
+          <w:sz w:val="32"/>
+          <w:szCs w:val="32"/>
+          <w:u w:val="single"/>
+        </w:rPr>
+      </w:pPr>
+    </w:p>
+    <w:p>
+      <w:pPr>
+        <w:spacing w:before="0" w:line="240" w:lineRule="auto"/>
+        <w:jc w:val="center"/>
+        <w:rPr>
+          <w:b/>
+          <w:bCs/>
+          <w:sz w:val="32"/>
+          <w:szCs w:val="32"/>
+          <w:u w:val="single"/>
+        </w:rPr>
+      </w:pPr>
+    </w:p>
+    <w:p>
+      <w:pPr>
+        <w:spacing w:before="0" w:line="240" w:lineRule="auto"/>
+        <w:jc w:val="center"/>
+        <w:rPr>
+          <w:b/>
+          <w:bCs/>
+          <w:sz w:val="32"/>
+          <w:szCs w:val="32"/>
+          <w:u w:val="single"/>
+        </w:rPr>
+      </w:pPr>
+    </w:p>
+    <w:p>
+      <w:pPr>
+        <w:spacing w:before="0" w:line="240" w:lineRule="auto"/>
+        <w:jc w:val="center"/>
+        <w:rPr>
+          <w:b/>
+          <w:bCs/>
+          <w:sz w:val="32"/>
+          <w:szCs w:val="32"/>
+          <w:u w:val="single"/>
+        </w:rPr>
+      </w:pPr>
+    </w:p>
+    <w:p>
+      <w:pPr>
+        <w:spacing w:before="0" w:line="240" w:lineRule="auto"/>
+        <w:jc w:val="center"/>
+        <w:rPr>
+          <w:b/>
+          <w:bCs/>
+          <w:sz w:val="32"/>
+          <w:szCs w:val="32"/>
+          <w:u w:val="single"/>
+        </w:rPr>
+      </w:pPr>
+    </w:p>
+    <w:p>
+      <w:pPr>
+        <w:spacing w:before="0" w:line="240" w:lineRule="auto"/>
+        <w:jc w:val="center"/>
+        <w:rPr>
+          <w:b/>
+          <w:bCs/>
+          <w:sz w:val="32"/>
+          <w:szCs w:val="32"/>
+          <w:u w:val="single"/>
+        </w:rPr>
+      </w:pPr>
+    </w:p>
+    <w:p>
+      <w:pPr>
+        <w:spacing w:before="0" w:line="240" w:lineRule="auto"/>
+        <w:jc w:val="center"/>
+        <w:rPr>
+          <w:b/>
+          <w:bCs/>
+          <w:sz w:val="32"/>
+          <w:szCs w:val="32"/>
+          <w:u w:val="single"/>
+        </w:rPr>
+      </w:pPr>
+      <w:r>
+        <w:rPr>
+          <w:b/>
+          <w:bCs/>
+          <w:sz w:val="32"/>
+          <w:szCs w:val="32"/>
+          <w:u w:val="single"/>
+        </w:rPr>
+        <w:lastRenderedPageBreak/>
         <w:t xml:space="preserve">TS </w:t>
       </w:r>
       <w:r>
@@ -6653,7 +6488,6 @@
                 <w:sz w:val="32"/>
                 <w:szCs w:val="32"/>
               </w:rPr>
-              <w:lastRenderedPageBreak/>
               <w:t>1.1.4.2 –</w:t>
             </w:r>
             <w:r>
@@ -8213,6 +8047,7 @@
                 <w:sz w:val="32"/>
                 <w:szCs w:val="32"/>
               </w:rPr>
+              <w:lastRenderedPageBreak/>
               <w:t>1.1.11.1 –</w:t>
             </w:r>
             <w:r>
@@ -8557,7 +8392,6 @@
                 <w:sz w:val="32"/>
                 <w:szCs w:val="32"/>
               </w:rPr>
-              <w:lastRenderedPageBreak/>
               <w:t>1.2.6.1 – Vaakyam</w:t>
             </w:r>
           </w:p>
@@ -9922,6 +9756,7 @@
                 <w:sz w:val="28"/>
                 <w:szCs w:val="28"/>
               </w:rPr>
+              <w:lastRenderedPageBreak/>
               <w:t>TS 1.3.1.2</w:t>
             </w:r>
             <w:r>
@@ -10240,7 +10075,6 @@
                 <w:sz w:val="28"/>
                 <w:szCs w:val="28"/>
               </w:rPr>
-              <w:lastRenderedPageBreak/>
               <w:t>TS 1.3.2.1</w:t>
             </w:r>
             <w:r>
@@ -12319,6 +12153,7 @@
                 <w:sz w:val="28"/>
                 <w:szCs w:val="28"/>
               </w:rPr>
+              <w:lastRenderedPageBreak/>
               <w:t>TS 1.4.43.2</w:t>
             </w:r>
             <w:r>
@@ -12658,7 +12493,6 @@
                 <w:sz w:val="28"/>
                 <w:szCs w:val="28"/>
               </w:rPr>
-              <w:lastRenderedPageBreak/>
               <w:t>TS 1.5.1.2 – Vaakyam</w:t>
             </w:r>
           </w:p>
@@ -14305,6 +14139,7 @@
                 <w:sz w:val="28"/>
                 <w:szCs w:val="28"/>
               </w:rPr>
+              <w:lastRenderedPageBreak/>
               <w:t>Panchaati No.- 34</w:t>
             </w:r>
           </w:p>
@@ -14339,6 +14174,7 @@
                 <w:sz w:val="40"/>
                 <w:szCs w:val="36"/>
               </w:rPr>
+              <w:lastRenderedPageBreak/>
               <w:t>eqõx</w:t>
             </w:r>
             <w:r>
@@ -14699,7 +14535,6 @@
                 <w:sz w:val="28"/>
                 <w:szCs w:val="28"/>
               </w:rPr>
-              <w:lastRenderedPageBreak/>
               <w:t>TS 1.6.8.3 – Vaakyam</w:t>
             </w:r>
           </w:p>
@@ -16552,7 +16387,6 @@
                 <w:sz w:val="28"/>
                 <w:szCs w:val="28"/>
               </w:rPr>
-              <w:lastRenderedPageBreak/>
               <w:t>TS 1.1.13.1</w:t>
             </w:r>
             <w:r>
@@ -18249,6 +18083,7 @@
                 <w:sz w:val="28"/>
                 <w:szCs w:val="28"/>
               </w:rPr>
+              <w:lastRenderedPageBreak/>
               <w:t>TS 1.4.13.1</w:t>
             </w:r>
             <w:r>
@@ -18841,7 +18676,6 @@
                 <w:sz w:val="28"/>
                 <w:szCs w:val="28"/>
               </w:rPr>
-              <w:lastRenderedPageBreak/>
               <w:t>TS 1.5.7.1</w:t>
             </w:r>
             <w:r>
@@ -20739,6 +20573,7 @@
                 <w:sz w:val="28"/>
                 <w:szCs w:val="28"/>
               </w:rPr>
+              <w:lastRenderedPageBreak/>
               <w:t>TS 1.7.3.4 – Vaakyam</w:t>
             </w:r>
           </w:p>
@@ -21340,7 +21175,6 @@
                 <w:sz w:val="28"/>
                 <w:szCs w:val="28"/>
               </w:rPr>
-              <w:lastRenderedPageBreak/>
               <w:t>TS 1.7.5 3– Vaakyam</w:t>
             </w:r>
           </w:p>
@@ -23102,6 +22936,7 @@
                 <w:sz w:val="28"/>
                 <w:szCs w:val="28"/>
               </w:rPr>
+              <w:lastRenderedPageBreak/>
               <w:t>TS 1.8.18.1</w:t>
             </w:r>
             <w:r>
@@ -23630,6 +23465,16 @@
           <w:u w:val="single"/>
         </w:rPr>
       </w:pPr>
+      <w:r>
+        <w:rPr>
+          <w:b/>
+          <w:bCs/>
+          <w:sz w:val="32"/>
+          <w:szCs w:val="32"/>
+          <w:u w:val="single"/>
+        </w:rPr>
+        <w:t>==============</w:t>
+      </w:r>
     </w:p>
     <w:p>
       <w:pPr>
@@ -23651,7 +23496,6 @@
           <w:szCs w:val="32"/>
           <w:u w:val="single"/>
         </w:rPr>
-        <w:lastRenderedPageBreak/>
         <w:t>TaittirIya Samhita – TS 1 Malayalam Corrections –Observed till 31</w:t>
       </w:r>
       <w:r>
@@ -24795,6 +24639,7 @@
                 <w:sz w:val="28"/>
                 <w:szCs w:val="32"/>
               </w:rPr>
+              <w:lastRenderedPageBreak/>
               <w:t>9th Panchaati</w:t>
             </w:r>
           </w:p>
@@ -24820,6 +24665,7 @@
                 <w:sz w:val="40"/>
                 <w:szCs w:val="36"/>
               </w:rPr>
+              <w:lastRenderedPageBreak/>
               <w:t>q–Zp—</w:t>
             </w:r>
             <w:r>
@@ -24963,6 +24809,7 @@
                 <w:sz w:val="32"/>
                 <w:szCs w:val="40"/>
               </w:rPr>
+              <w:lastRenderedPageBreak/>
               <w:t>it is “valshO” not “valshE”</w:t>
             </w:r>
           </w:p>
@@ -24996,6 +24843,7 @@
                 <w:sz w:val="28"/>
                 <w:szCs w:val="32"/>
               </w:rPr>
+              <w:lastRenderedPageBreak/>
               <w:t>1.3.5.1 - Vaakyam</w:t>
             </w:r>
           </w:p>
@@ -25427,7 +25275,6 @@
                 <w:sz w:val="28"/>
                 <w:szCs w:val="32"/>
               </w:rPr>
-              <w:lastRenderedPageBreak/>
               <w:t>1.3.10.1 - Vaakyam</w:t>
             </w:r>
           </w:p>
@@ -26421,6 +26268,7 @@
                 <w:sz w:val="28"/>
                 <w:szCs w:val="32"/>
               </w:rPr>
+              <w:lastRenderedPageBreak/>
               <w:t>1.4.42.1 - Vaakyam</w:t>
             </w:r>
           </w:p>
@@ -26763,7 +26611,6 @@
                 <w:sz w:val="28"/>
                 <w:szCs w:val="32"/>
               </w:rPr>
-              <w:lastRenderedPageBreak/>
               <w:t>1.5.5.1 - Vaakyam</w:t>
             </w:r>
           </w:p>
@@ -28048,6 +27895,7 @@
                 <w:sz w:val="32"/>
                 <w:szCs w:val="36"/>
               </w:rPr>
+              <w:lastRenderedPageBreak/>
               <w:t>1.7.4.3 - (Vaakyam)</w:t>
             </w:r>
           </w:p>
@@ -28552,7 +28400,6 @@
                 <w:sz w:val="32"/>
                 <w:szCs w:val="36"/>
               </w:rPr>
-              <w:lastRenderedPageBreak/>
               <w:t>1.7.4.</w:t>
             </w:r>
             <w:r>
@@ -30243,6 +30090,7 @@
                 <w:sz w:val="32"/>
                 <w:szCs w:val="36"/>
               </w:rPr>
+              <w:lastRenderedPageBreak/>
               <w:t>1.8.1.1 - Vaakyam</w:t>
             </w:r>
           </w:p>
@@ -30766,38 +30614,6 @@
                 <w:szCs w:val="36"/>
               </w:rPr>
             </w:pPr>
-          </w:p>
-          <w:p>
-            <w:pPr>
-              <w:widowControl w:val="0"/>
-              <w:autoSpaceDE w:val="0"/>
-              <w:autoSpaceDN w:val="0"/>
-              <w:adjustRightInd w:val="0"/>
-              <w:spacing w:before="0" w:line="240" w:lineRule="auto"/>
-              <w:jc w:val="both"/>
-              <w:rPr>
-                <w:rFonts w:cs="Arial"/>
-                <w:bCs/>
-                <w:sz w:val="32"/>
-                <w:szCs w:val="36"/>
-              </w:rPr>
-            </w:pPr>
-          </w:p>
-          <w:p>
-            <w:pPr>
-              <w:widowControl w:val="0"/>
-              <w:autoSpaceDE w:val="0"/>
-              <w:autoSpaceDN w:val="0"/>
-              <w:adjustRightInd w:val="0"/>
-              <w:spacing w:before="0" w:line="240" w:lineRule="auto"/>
-              <w:jc w:val="both"/>
-              <w:rPr>
-                <w:rFonts w:cs="Arial"/>
-                <w:bCs/>
-                <w:sz w:val="32"/>
-                <w:szCs w:val="36"/>
-              </w:rPr>
-            </w:pPr>
             <w:r>
               <w:rPr>
                 <w:rFonts w:cs="Arial"/>
@@ -30873,20 +30689,6 @@
               <w:right w:val="single" w:sz="4" w:space="0" w:color="000000"/>
             </w:tcBorders>
           </w:tcPr>
-          <w:p>
-            <w:pPr>
-              <w:widowControl w:val="0"/>
-              <w:autoSpaceDE w:val="0"/>
-              <w:autoSpaceDN w:val="0"/>
-              <w:adjustRightInd w:val="0"/>
-              <w:spacing w:before="0" w:line="240" w:lineRule="auto"/>
-              <w:rPr>
-                <w:rFonts w:ascii="BRH Malayalam Extra" w:hAnsi="BRH Malayalam Extra" w:cs="BRH Malayalam Extra"/>
-                <w:sz w:val="40"/>
-                <w:szCs w:val="36"/>
-              </w:rPr>
-            </w:pPr>
-          </w:p>
           <w:p>
             <w:pPr>
               <w:widowControl w:val="0"/>
@@ -31058,16 +30860,6 @@
                 <w:szCs w:val="36"/>
               </w:rPr>
             </w:pPr>
-          </w:p>
-          <w:p>
-            <w:pPr>
-              <w:spacing w:before="0" w:line="240" w:lineRule="auto"/>
-              <w:rPr>
-                <w:rFonts w:ascii="BRH Malayalam Extra" w:hAnsi="BRH Malayalam Extra" w:cs="BRH Malayalam Extra"/>
-                <w:sz w:val="40"/>
-                <w:szCs w:val="36"/>
-              </w:rPr>
-            </w:pPr>
             <w:r>
               <w:rPr>
                 <w:rFonts w:ascii="BRH Malayalam Extra" w:hAnsi="BRH Malayalam Extra" w:cs="BRH Malayalam Extra"/>
@@ -32456,6 +32248,7 @@
                 <w:sz w:val="32"/>
                 <w:szCs w:val="36"/>
               </w:rPr>
+              <w:lastRenderedPageBreak/>
               <w:t>1.8.21</w:t>
             </w:r>
             <w:r>
@@ -33781,6 +33574,7 @@
                 <w:cs/>
                 <w:lang w:bidi="ta-IN"/>
               </w:rPr>
+              <w:lastRenderedPageBreak/>
               <w:t>TS 1</w:t>
             </w:r>
             <w:r>
@@ -34103,7 +33897,6 @@
                 <w:szCs w:val="28"/>
                 <w:lang w:bidi="ta-IN"/>
               </w:rPr>
-              <w:lastRenderedPageBreak/>
               <w:t>TS 1.3.9.1</w:t>
             </w:r>
           </w:p>
@@ -34998,6 +34791,7 @@
                 <w:szCs w:val="28"/>
                 <w:lang w:bidi="ta-IN"/>
               </w:rPr>
+              <w:lastRenderedPageBreak/>
               <w:t xml:space="preserve">TS 1.6.1.1 </w:t>
             </w:r>
           </w:p>
@@ -35283,7 +35077,6 @@
           <w:bCs/>
           <w:sz w:val="32"/>
         </w:rPr>
-        <w:lastRenderedPageBreak/>
         <w:t>============================</w:t>
       </w:r>
     </w:p>
@@ -35302,7 +35095,7 @@
 </file>
 
 <file path=word/endnotes.xml><?xml version="1.0" encoding="utf-8"?>
-<w:endnotes xmlns:wpc="http://schemas.microsoft.com/office/word/2010/wordprocessingCanvas" xmlns:cx="http://schemas.microsoft.com/office/drawing/2014/chartex" xmlns:cx1="http://schemas.microsoft.com/office/drawing/2015/9/8/chartex" xmlns:cx2="http://schemas.microsoft.com/office/drawing/2015/10/21/chartex" xmlns:cx3="http://schemas.microsoft.com/office/drawing/2016/5/9/chartex" xmlns:cx4="http://schemas.microsoft.com/office/drawing/2016/5/10/chartex" xmlns:cx5="http://schemas.microsoft.com/office/drawing/2016/5/11/chartex" xmlns:cx6="http://schemas.microsoft.com/office/drawing/2016/5/12/chartex" xmlns:cx7="http://schemas.microsoft.com/office/drawing/2016/5/13/chartex" xmlns:cx8="http://schemas.microsoft.com/office/drawing/2016/5/14/chartex" xmlns:mc="http://schemas.openxmlformats.org/markup-compatibility/2006" xmlns:aink="http://schemas.microsoft.com/office/drawing/2016/ink" xmlns:am3d="http://schemas.microsoft.com/office/drawing/2017/model3d" xmlns:o="urn:schemas-microsoft-com:office:office" xmlns:oel="http://schemas.microsoft.com/office/2019/extlst" xmlns:r="http://schemas.openxmlformats.org/officeDocument/2006/relationships" xmlns:m="http://schemas.openxmlformats.org/officeDocument/2006/math" xmlns:v="urn:schemas-microsoft-com:vml" xmlns:wp14="http://schemas.microsoft.com/office/word/2010/wordprocessingDrawing" xmlns:wp="http://schemas.openxmlformats.org/drawingml/2006/wordprocessingDrawing" xmlns:w10="urn:schemas-microsoft-com:office:word" xmlns:w="http://schemas.openxmlformats.org/wordprocessingml/2006/main" xmlns:w14="http://schemas.microsoft.com/office/word/2010/wordml" xmlns:w15="http://schemas.microsoft.com/office/word/2012/wordml" xmlns:w16cex="http://schemas.microsoft.com/office/word/2018/wordml/cex" xmlns:w16cid="http://schemas.microsoft.com/office/word/2016/wordml/cid" xmlns:w16="http://schemas.microsoft.com/office/word/2018/wordml" xmlns:w16sdtdh="http://schemas.microsoft.com/office/word/2020/wordml/sdtdatahash" xmlns:w16se="http://schemas.microsoft.com/office/word/2015/wordml/symex" xmlns:wpg="http://schemas.microsoft.com/office/word/2010/wordprocessingGroup" xmlns:wpi="http://schemas.microsoft.com/office/word/2010/wordprocessingInk" xmlns:wne="http://schemas.microsoft.com/office/word/2006/wordml" xmlns:wps="http://schemas.microsoft.com/office/word/2010/wordprocessingShape" mc:Ignorable="w14 w15 w16se w16cid w16 w16cex w16sdtdh wp14">
+<w:endnotes xmlns:wpc="http://schemas.microsoft.com/office/word/2010/wordprocessingCanvas" xmlns:cx="http://schemas.microsoft.com/office/drawing/2014/chartex" xmlns:cx1="http://schemas.microsoft.com/office/drawing/2015/9/8/chartex" xmlns:cx2="http://schemas.microsoft.com/office/drawing/2015/10/21/chartex" xmlns:cx3="http://schemas.microsoft.com/office/drawing/2016/5/9/chartex" xmlns:cx4="http://schemas.microsoft.com/office/drawing/2016/5/10/chartex" xmlns:cx5="http://schemas.microsoft.com/office/drawing/2016/5/11/chartex" xmlns:cx6="http://schemas.microsoft.com/office/drawing/2016/5/12/chartex" xmlns:cx7="http://schemas.microsoft.com/office/drawing/2016/5/13/chartex" xmlns:cx8="http://schemas.microsoft.com/office/drawing/2016/5/14/chartex" xmlns:mc="http://schemas.openxmlformats.org/markup-compatibility/2006" xmlns:aink="http://schemas.microsoft.com/office/drawing/2016/ink" xmlns:am3d="http://schemas.microsoft.com/office/drawing/2017/model3d" xmlns:o="urn:schemas-microsoft-com:office:office" xmlns:oel="http://schemas.microsoft.com/office/2019/extlst" xmlns:r="http://schemas.openxmlformats.org/officeDocument/2006/relationships" xmlns:m="http://schemas.openxmlformats.org/officeDocument/2006/math" xmlns:v="urn:schemas-microsoft-com:vml" xmlns:wp14="http://schemas.microsoft.com/office/word/2010/wordprocessingDrawing" xmlns:wp="http://schemas.openxmlformats.org/drawingml/2006/wordprocessingDrawing" xmlns:w10="urn:schemas-microsoft-com:office:word" xmlns:w="http://schemas.openxmlformats.org/wordprocessingml/2006/main" xmlns:w14="http://schemas.microsoft.com/office/word/2010/wordml" xmlns:w15="http://schemas.microsoft.com/office/word/2012/wordml" xmlns:w16cex="http://schemas.microsoft.com/office/word/2018/wordml/cex" xmlns:w16cid="http://schemas.microsoft.com/office/word/2016/wordml/cid" xmlns:w16="http://schemas.microsoft.com/office/word/2018/wordml" xmlns:w16du="http://schemas.microsoft.com/office/word/2023/wordml/word16du" xmlns:w16sdtdh="http://schemas.microsoft.com/office/word/2020/wordml/sdtdatahash" xmlns:w16se="http://schemas.microsoft.com/office/word/2015/wordml/symex" xmlns:wpg="http://schemas.microsoft.com/office/word/2010/wordprocessingGroup" xmlns:wpi="http://schemas.microsoft.com/office/word/2010/wordprocessingInk" xmlns:wne="http://schemas.microsoft.com/office/word/2006/wordml" xmlns:wps="http://schemas.microsoft.com/office/word/2010/wordprocessingShape" mc:Ignorable="w14 w15 w16se w16cid w16 w16cex w16sdtdh w16du wp14">
   <w:endnote w:type="separator" w:id="-1">
     <w:p>
       <w:pPr>
@@ -35327,7 +35120,7 @@
 </file>
 
 <file path=word/footer1.xml><?xml version="1.0" encoding="utf-8"?>
-<w:ftr xmlns:wpc="http://schemas.microsoft.com/office/word/2010/wordprocessingCanvas" xmlns:cx="http://schemas.microsoft.com/office/drawing/2014/chartex" xmlns:cx1="http://schemas.microsoft.com/office/drawing/2015/9/8/chartex" xmlns:cx2="http://schemas.microsoft.com/office/drawing/2015/10/21/chartex" xmlns:cx3="http://schemas.microsoft.com/office/drawing/2016/5/9/chartex" xmlns:cx4="http://schemas.microsoft.com/office/drawing/2016/5/10/chartex" xmlns:cx5="http://schemas.microsoft.com/office/drawing/2016/5/11/chartex" xmlns:cx6="http://schemas.microsoft.com/office/drawing/2016/5/12/chartex" xmlns:cx7="http://schemas.microsoft.com/office/drawing/2016/5/13/chartex" xmlns:cx8="http://schemas.microsoft.com/office/drawing/2016/5/14/chartex" xmlns:mc="http://schemas.openxmlformats.org/markup-compatibility/2006" xmlns:aink="http://schemas.microsoft.com/office/drawing/2016/ink" xmlns:am3d="http://schemas.microsoft.com/office/drawing/2017/model3d" xmlns:o="urn:schemas-microsoft-com:office:office" xmlns:oel="http://schemas.microsoft.com/office/2019/extlst" xmlns:r="http://schemas.openxmlformats.org/officeDocument/2006/relationships" xmlns:m="http://schemas.openxmlformats.org/officeDocument/2006/math" xmlns:v="urn:schemas-microsoft-com:vml" xmlns:wp14="http://schemas.microsoft.com/office/word/2010/wordprocessingDrawing" xmlns:wp="http://schemas.openxmlformats.org/drawingml/2006/wordprocessingDrawing" xmlns:w10="urn:schemas-microsoft-com:office:word" xmlns:w="http://schemas.openxmlformats.org/wordprocessingml/2006/main" xmlns:w14="http://schemas.microsoft.com/office/word/2010/wordml" xmlns:w15="http://schemas.microsoft.com/office/word/2012/wordml" xmlns:w16cex="http://schemas.microsoft.com/office/word/2018/wordml/cex" xmlns:w16cid="http://schemas.microsoft.com/office/word/2016/wordml/cid" xmlns:w16="http://schemas.microsoft.com/office/word/2018/wordml" xmlns:w16sdtdh="http://schemas.microsoft.com/office/word/2020/wordml/sdtdatahash" xmlns:w16se="http://schemas.microsoft.com/office/word/2015/wordml/symex" xmlns:wpg="http://schemas.microsoft.com/office/word/2010/wordprocessingGroup" xmlns:wpi="http://schemas.microsoft.com/office/word/2010/wordprocessingInk" xmlns:wne="http://schemas.microsoft.com/office/word/2006/wordml" xmlns:wps="http://schemas.microsoft.com/office/word/2010/wordprocessingShape" mc:Ignorable="w14 w15 w16se w16cid w16 w16cex w16sdtdh wp14">
+<w:ftr xmlns:wpc="http://schemas.microsoft.com/office/word/2010/wordprocessingCanvas" xmlns:cx="http://schemas.microsoft.com/office/drawing/2014/chartex" xmlns:cx1="http://schemas.microsoft.com/office/drawing/2015/9/8/chartex" xmlns:cx2="http://schemas.microsoft.com/office/drawing/2015/10/21/chartex" xmlns:cx3="http://schemas.microsoft.com/office/drawing/2016/5/9/chartex" xmlns:cx4="http://schemas.microsoft.com/office/drawing/2016/5/10/chartex" xmlns:cx5="http://schemas.microsoft.com/office/drawing/2016/5/11/chartex" xmlns:cx6="http://schemas.microsoft.com/office/drawing/2016/5/12/chartex" xmlns:cx7="http://schemas.microsoft.com/office/drawing/2016/5/13/chartex" xmlns:cx8="http://schemas.microsoft.com/office/drawing/2016/5/14/chartex" xmlns:mc="http://schemas.openxmlformats.org/markup-compatibility/2006" xmlns:aink="http://schemas.microsoft.com/office/drawing/2016/ink" xmlns:am3d="http://schemas.microsoft.com/office/drawing/2017/model3d" xmlns:o="urn:schemas-microsoft-com:office:office" xmlns:oel="http://schemas.microsoft.com/office/2019/extlst" xmlns:r="http://schemas.openxmlformats.org/officeDocument/2006/relationships" xmlns:m="http://schemas.openxmlformats.org/officeDocument/2006/math" xmlns:v="urn:schemas-microsoft-com:vml" xmlns:wp14="http://schemas.microsoft.com/office/word/2010/wordprocessingDrawing" xmlns:wp="http://schemas.openxmlformats.org/drawingml/2006/wordprocessingDrawing" xmlns:w10="urn:schemas-microsoft-com:office:word" xmlns:w="http://schemas.openxmlformats.org/wordprocessingml/2006/main" xmlns:w14="http://schemas.microsoft.com/office/word/2010/wordml" xmlns:w15="http://schemas.microsoft.com/office/word/2012/wordml" xmlns:w16cex="http://schemas.microsoft.com/office/word/2018/wordml/cex" xmlns:w16cid="http://schemas.microsoft.com/office/word/2016/wordml/cid" xmlns:w16="http://schemas.microsoft.com/office/word/2018/wordml" xmlns:w16du="http://schemas.microsoft.com/office/word/2023/wordml/word16du" xmlns:w16sdtdh="http://schemas.microsoft.com/office/word/2020/wordml/sdtdatahash" xmlns:w16se="http://schemas.microsoft.com/office/word/2015/wordml/symex" xmlns:wpg="http://schemas.microsoft.com/office/word/2010/wordprocessingGroup" xmlns:wpi="http://schemas.microsoft.com/office/word/2010/wordprocessingInk" xmlns:wne="http://schemas.microsoft.com/office/word/2006/wordml" xmlns:wps="http://schemas.microsoft.com/office/word/2010/wordprocessingShape" mc:Ignorable="w14 w15 w16se w16cid w16 w16cex w16sdtdh w16du wp14">
   <w:p>
     <w:pPr>
       <w:pBdr>
@@ -35486,7 +35279,7 @@
 </file>
 
 <file path=word/footer2.xml><?xml version="1.0" encoding="utf-8"?>
-<w:ftr xmlns:wpc="http://schemas.microsoft.com/office/word/2010/wordprocessingCanvas" xmlns:cx="http://schemas.microsoft.com/office/drawing/2014/chartex" xmlns:cx1="http://schemas.microsoft.com/office/drawing/2015/9/8/chartex" xmlns:cx2="http://schemas.microsoft.com/office/drawing/2015/10/21/chartex" xmlns:cx3="http://schemas.microsoft.com/office/drawing/2016/5/9/chartex" xmlns:cx4="http://schemas.microsoft.com/office/drawing/2016/5/10/chartex" xmlns:cx5="http://schemas.microsoft.com/office/drawing/2016/5/11/chartex" xmlns:cx6="http://schemas.microsoft.com/office/drawing/2016/5/12/chartex" xmlns:cx7="http://schemas.microsoft.com/office/drawing/2016/5/13/chartex" xmlns:cx8="http://schemas.microsoft.com/office/drawing/2016/5/14/chartex" xmlns:mc="http://schemas.openxmlformats.org/markup-compatibility/2006" xmlns:aink="http://schemas.microsoft.com/office/drawing/2016/ink" xmlns:am3d="http://schemas.microsoft.com/office/drawing/2017/model3d" xmlns:o="urn:schemas-microsoft-com:office:office" xmlns:oel="http://schemas.microsoft.com/office/2019/extlst" xmlns:r="http://schemas.openxmlformats.org/officeDocument/2006/relationships" xmlns:m="http://schemas.openxmlformats.org/officeDocument/2006/math" xmlns:v="urn:schemas-microsoft-com:vml" xmlns:wp14="http://schemas.microsoft.com/office/word/2010/wordprocessingDrawing" xmlns:wp="http://schemas.openxmlformats.org/drawingml/2006/wordprocessingDrawing" xmlns:w10="urn:schemas-microsoft-com:office:word" xmlns:w="http://schemas.openxmlformats.org/wordprocessingml/2006/main" xmlns:w14="http://schemas.microsoft.com/office/word/2010/wordml" xmlns:w15="http://schemas.microsoft.com/office/word/2012/wordml" xmlns:w16cex="http://schemas.microsoft.com/office/word/2018/wordml/cex" xmlns:w16cid="http://schemas.microsoft.com/office/word/2016/wordml/cid" xmlns:w16="http://schemas.microsoft.com/office/word/2018/wordml" xmlns:w16sdtdh="http://schemas.microsoft.com/office/word/2020/wordml/sdtdatahash" xmlns:w16se="http://schemas.microsoft.com/office/word/2015/wordml/symex" xmlns:wpg="http://schemas.microsoft.com/office/word/2010/wordprocessingGroup" xmlns:wpi="http://schemas.microsoft.com/office/word/2010/wordprocessingInk" xmlns:wne="http://schemas.microsoft.com/office/word/2006/wordml" xmlns:wps="http://schemas.microsoft.com/office/word/2010/wordprocessingShape" mc:Ignorable="w14 w15 w16se w16cid w16 w16cex w16sdtdh wp14">
+<w:ftr xmlns:wpc="http://schemas.microsoft.com/office/word/2010/wordprocessingCanvas" xmlns:cx="http://schemas.microsoft.com/office/drawing/2014/chartex" xmlns:cx1="http://schemas.microsoft.com/office/drawing/2015/9/8/chartex" xmlns:cx2="http://schemas.microsoft.com/office/drawing/2015/10/21/chartex" xmlns:cx3="http://schemas.microsoft.com/office/drawing/2016/5/9/chartex" xmlns:cx4="http://schemas.microsoft.com/office/drawing/2016/5/10/chartex" xmlns:cx5="http://schemas.microsoft.com/office/drawing/2016/5/11/chartex" xmlns:cx6="http://schemas.microsoft.com/office/drawing/2016/5/12/chartex" xmlns:cx7="http://schemas.microsoft.com/office/drawing/2016/5/13/chartex" xmlns:cx8="http://schemas.microsoft.com/office/drawing/2016/5/14/chartex" xmlns:mc="http://schemas.openxmlformats.org/markup-compatibility/2006" xmlns:aink="http://schemas.microsoft.com/office/drawing/2016/ink" xmlns:am3d="http://schemas.microsoft.com/office/drawing/2017/model3d" xmlns:o="urn:schemas-microsoft-com:office:office" xmlns:oel="http://schemas.microsoft.com/office/2019/extlst" xmlns:r="http://schemas.openxmlformats.org/officeDocument/2006/relationships" xmlns:m="http://schemas.openxmlformats.org/officeDocument/2006/math" xmlns:v="urn:schemas-microsoft-com:vml" xmlns:wp14="http://schemas.microsoft.com/office/word/2010/wordprocessingDrawing" xmlns:wp="http://schemas.openxmlformats.org/drawingml/2006/wordprocessingDrawing" xmlns:w10="urn:schemas-microsoft-com:office:word" xmlns:w="http://schemas.openxmlformats.org/wordprocessingml/2006/main" xmlns:w14="http://schemas.microsoft.com/office/word/2010/wordml" xmlns:w15="http://schemas.microsoft.com/office/word/2012/wordml" xmlns:w16cex="http://schemas.microsoft.com/office/word/2018/wordml/cex" xmlns:w16cid="http://schemas.microsoft.com/office/word/2016/wordml/cid" xmlns:w16="http://schemas.microsoft.com/office/word/2018/wordml" xmlns:w16du="http://schemas.microsoft.com/office/word/2023/wordml/word16du" xmlns:w16sdtdh="http://schemas.microsoft.com/office/word/2020/wordml/sdtdatahash" xmlns:w16se="http://schemas.microsoft.com/office/word/2015/wordml/symex" xmlns:wpg="http://schemas.microsoft.com/office/word/2010/wordprocessingGroup" xmlns:wpi="http://schemas.microsoft.com/office/word/2010/wordprocessingInk" xmlns:wne="http://schemas.microsoft.com/office/word/2006/wordml" xmlns:wps="http://schemas.microsoft.com/office/word/2010/wordprocessingShape" mc:Ignorable="w14 w15 w16se w16cid w16 w16cex w16sdtdh w16du wp14">
   <w:p>
     <w:pPr>
       <w:pBdr>
@@ -35689,7 +35482,7 @@
 </file>
 
 <file path=word/footnotes.xml><?xml version="1.0" encoding="utf-8"?>
-<w:footnotes xmlns:wpc="http://schemas.microsoft.com/office/word/2010/wordprocessingCanvas" xmlns:cx="http://schemas.microsoft.com/office/drawing/2014/chartex" xmlns:cx1="http://schemas.microsoft.com/office/drawing/2015/9/8/chartex" xmlns:cx2="http://schemas.microsoft.com/office/drawing/2015/10/21/chartex" xmlns:cx3="http://schemas.microsoft.com/office/drawing/2016/5/9/chartex" xmlns:cx4="http://schemas.microsoft.com/office/drawing/2016/5/10/chartex" xmlns:cx5="http://schemas.microsoft.com/office/drawing/2016/5/11/chartex" xmlns:cx6="http://schemas.microsoft.com/office/drawing/2016/5/12/chartex" xmlns:cx7="http://schemas.microsoft.com/office/drawing/2016/5/13/chartex" xmlns:cx8="http://schemas.microsoft.com/office/drawing/2016/5/14/chartex" xmlns:mc="http://schemas.openxmlformats.org/markup-compatibility/2006" xmlns:aink="http://schemas.microsoft.com/office/drawing/2016/ink" xmlns:am3d="http://schemas.microsoft.com/office/drawing/2017/model3d" xmlns:o="urn:schemas-microsoft-com:office:office" xmlns:oel="http://schemas.microsoft.com/office/2019/extlst" xmlns:r="http://schemas.openxmlformats.org/officeDocument/2006/relationships" xmlns:m="http://schemas.openxmlformats.org/officeDocument/2006/math" xmlns:v="urn:schemas-microsoft-com:vml" xmlns:wp14="http://schemas.microsoft.com/office/word/2010/wordprocessingDrawing" xmlns:wp="http://schemas.openxmlformats.org/drawingml/2006/wordprocessingDrawing" xmlns:w10="urn:schemas-microsoft-com:office:word" xmlns:w="http://schemas.openxmlformats.org/wordprocessingml/2006/main" xmlns:w14="http://schemas.microsoft.com/office/word/2010/wordml" xmlns:w15="http://schemas.microsoft.com/office/word/2012/wordml" xmlns:w16cex="http://schemas.microsoft.com/office/word/2018/wordml/cex" xmlns:w16cid="http://schemas.microsoft.com/office/word/2016/wordml/cid" xmlns:w16="http://schemas.microsoft.com/office/word/2018/wordml" xmlns:w16sdtdh="http://schemas.microsoft.com/office/word/2020/wordml/sdtdatahash" xmlns:w16se="http://schemas.microsoft.com/office/word/2015/wordml/symex" xmlns:wpg="http://schemas.microsoft.com/office/word/2010/wordprocessingGroup" xmlns:wpi="http://schemas.microsoft.com/office/word/2010/wordprocessingInk" xmlns:wne="http://schemas.microsoft.com/office/word/2006/wordml" xmlns:wps="http://schemas.microsoft.com/office/word/2010/wordprocessingShape" mc:Ignorable="w14 w15 w16se w16cid w16 w16cex w16sdtdh wp14">
+<w:footnotes xmlns:wpc="http://schemas.microsoft.com/office/word/2010/wordprocessingCanvas" xmlns:cx="http://schemas.microsoft.com/office/drawing/2014/chartex" xmlns:cx1="http://schemas.microsoft.com/office/drawing/2015/9/8/chartex" xmlns:cx2="http://schemas.microsoft.com/office/drawing/2015/10/21/chartex" xmlns:cx3="http://schemas.microsoft.com/office/drawing/2016/5/9/chartex" xmlns:cx4="http://schemas.microsoft.com/office/drawing/2016/5/10/chartex" xmlns:cx5="http://schemas.microsoft.com/office/drawing/2016/5/11/chartex" xmlns:cx6="http://schemas.microsoft.com/office/drawing/2016/5/12/chartex" xmlns:cx7="http://schemas.microsoft.com/office/drawing/2016/5/13/chartex" xmlns:cx8="http://schemas.microsoft.com/office/drawing/2016/5/14/chartex" xmlns:mc="http://schemas.openxmlformats.org/markup-compatibility/2006" xmlns:aink="http://schemas.microsoft.com/office/drawing/2016/ink" xmlns:am3d="http://schemas.microsoft.com/office/drawing/2017/model3d" xmlns:o="urn:schemas-microsoft-com:office:office" xmlns:oel="http://schemas.microsoft.com/office/2019/extlst" xmlns:r="http://schemas.openxmlformats.org/officeDocument/2006/relationships" xmlns:m="http://schemas.openxmlformats.org/officeDocument/2006/math" xmlns:v="urn:schemas-microsoft-com:vml" xmlns:wp14="http://schemas.microsoft.com/office/word/2010/wordprocessingDrawing" xmlns:wp="http://schemas.openxmlformats.org/drawingml/2006/wordprocessingDrawing" xmlns:w10="urn:schemas-microsoft-com:office:word" xmlns:w="http://schemas.openxmlformats.org/wordprocessingml/2006/main" xmlns:w14="http://schemas.microsoft.com/office/word/2010/wordml" xmlns:w15="http://schemas.microsoft.com/office/word/2012/wordml" xmlns:w16cex="http://schemas.microsoft.com/office/word/2018/wordml/cex" xmlns:w16cid="http://schemas.microsoft.com/office/word/2016/wordml/cid" xmlns:w16="http://schemas.microsoft.com/office/word/2018/wordml" xmlns:w16du="http://schemas.microsoft.com/office/word/2023/wordml/word16du" xmlns:w16sdtdh="http://schemas.microsoft.com/office/word/2020/wordml/sdtdatahash" xmlns:w16se="http://schemas.microsoft.com/office/word/2015/wordml/symex" xmlns:wpg="http://schemas.microsoft.com/office/word/2010/wordprocessingGroup" xmlns:wpi="http://schemas.microsoft.com/office/word/2010/wordprocessingInk" xmlns:wne="http://schemas.microsoft.com/office/word/2006/wordml" xmlns:wps="http://schemas.microsoft.com/office/word/2010/wordprocessingShape" mc:Ignorable="w14 w15 w16se w16cid w16 w16cex w16sdtdh w16du wp14">
   <w:footnote w:type="separator" w:id="-1">
     <w:p>
       <w:pPr>
@@ -35714,7 +35507,7 @@
 </file>
 
 <file path=word/header1.xml><?xml version="1.0" encoding="utf-8"?>
-<w:hdr xmlns:wpc="http://schemas.microsoft.com/office/word/2010/wordprocessingCanvas" xmlns:cx="http://schemas.microsoft.com/office/drawing/2014/chartex" xmlns:cx1="http://schemas.microsoft.com/office/drawing/2015/9/8/chartex" xmlns:cx2="http://schemas.microsoft.com/office/drawing/2015/10/21/chartex" xmlns:cx3="http://schemas.microsoft.com/office/drawing/2016/5/9/chartex" xmlns:cx4="http://schemas.microsoft.com/office/drawing/2016/5/10/chartex" xmlns:cx5="http://schemas.microsoft.com/office/drawing/2016/5/11/chartex" xmlns:cx6="http://schemas.microsoft.com/office/drawing/2016/5/12/chartex" xmlns:cx7="http://schemas.microsoft.com/office/drawing/2016/5/13/chartex" xmlns:cx8="http://schemas.microsoft.com/office/drawing/2016/5/14/chartex" xmlns:mc="http://schemas.openxmlformats.org/markup-compatibility/2006" xmlns:aink="http://schemas.microsoft.com/office/drawing/2016/ink" xmlns:am3d="http://schemas.microsoft.com/office/drawing/2017/model3d" xmlns:o="urn:schemas-microsoft-com:office:office" xmlns:oel="http://schemas.microsoft.com/office/2019/extlst" xmlns:r="http://schemas.openxmlformats.org/officeDocument/2006/relationships" xmlns:m="http://schemas.openxmlformats.org/officeDocument/2006/math" xmlns:v="urn:schemas-microsoft-com:vml" xmlns:wp14="http://schemas.microsoft.com/office/word/2010/wordprocessingDrawing" xmlns:wp="http://schemas.openxmlformats.org/drawingml/2006/wordprocessingDrawing" xmlns:w10="urn:schemas-microsoft-com:office:word" xmlns:w="http://schemas.openxmlformats.org/wordprocessingml/2006/main" xmlns:w14="http://schemas.microsoft.com/office/word/2010/wordml" xmlns:w15="http://schemas.microsoft.com/office/word/2012/wordml" xmlns:w16cex="http://schemas.microsoft.com/office/word/2018/wordml/cex" xmlns:w16cid="http://schemas.microsoft.com/office/word/2016/wordml/cid" xmlns:w16="http://schemas.microsoft.com/office/word/2018/wordml" xmlns:w16sdtdh="http://schemas.microsoft.com/office/word/2020/wordml/sdtdatahash" xmlns:w16se="http://schemas.microsoft.com/office/word/2015/wordml/symex" xmlns:wpg="http://schemas.microsoft.com/office/word/2010/wordprocessingGroup" xmlns:wpi="http://schemas.microsoft.com/office/word/2010/wordprocessingInk" xmlns:wne="http://schemas.microsoft.com/office/word/2006/wordml" xmlns:wps="http://schemas.microsoft.com/office/word/2010/wordprocessingShape" mc:Ignorable="w14 w15 w16se w16cid w16 w16cex w16sdtdh wp14">
+<w:hdr xmlns:wpc="http://schemas.microsoft.com/office/word/2010/wordprocessingCanvas" xmlns:cx="http://schemas.microsoft.com/office/drawing/2014/chartex" xmlns:cx1="http://schemas.microsoft.com/office/drawing/2015/9/8/chartex" xmlns:cx2="http://schemas.microsoft.com/office/drawing/2015/10/21/chartex" xmlns:cx3="http://schemas.microsoft.com/office/drawing/2016/5/9/chartex" xmlns:cx4="http://schemas.microsoft.com/office/drawing/2016/5/10/chartex" xmlns:cx5="http://schemas.microsoft.com/office/drawing/2016/5/11/chartex" xmlns:cx6="http://schemas.microsoft.com/office/drawing/2016/5/12/chartex" xmlns:cx7="http://schemas.microsoft.com/office/drawing/2016/5/13/chartex" xmlns:cx8="http://schemas.microsoft.com/office/drawing/2016/5/14/chartex" xmlns:mc="http://schemas.openxmlformats.org/markup-compatibility/2006" xmlns:aink="http://schemas.microsoft.com/office/drawing/2016/ink" xmlns:am3d="http://schemas.microsoft.com/office/drawing/2017/model3d" xmlns:o="urn:schemas-microsoft-com:office:office" xmlns:oel="http://schemas.microsoft.com/office/2019/extlst" xmlns:r="http://schemas.openxmlformats.org/officeDocument/2006/relationships" xmlns:m="http://schemas.openxmlformats.org/officeDocument/2006/math" xmlns:v="urn:schemas-microsoft-com:vml" xmlns:wp14="http://schemas.microsoft.com/office/word/2010/wordprocessingDrawing" xmlns:wp="http://schemas.openxmlformats.org/drawingml/2006/wordprocessingDrawing" xmlns:w10="urn:schemas-microsoft-com:office:word" xmlns:w="http://schemas.openxmlformats.org/wordprocessingml/2006/main" xmlns:w14="http://schemas.microsoft.com/office/word/2010/wordml" xmlns:w15="http://schemas.microsoft.com/office/word/2012/wordml" xmlns:w16cex="http://schemas.microsoft.com/office/word/2018/wordml/cex" xmlns:w16cid="http://schemas.microsoft.com/office/word/2016/wordml/cid" xmlns:w16="http://schemas.microsoft.com/office/word/2018/wordml" xmlns:w16du="http://schemas.microsoft.com/office/word/2023/wordml/word16du" xmlns:w16sdtdh="http://schemas.microsoft.com/office/word/2020/wordml/sdtdatahash" xmlns:w16se="http://schemas.microsoft.com/office/word/2015/wordml/symex" xmlns:wpg="http://schemas.microsoft.com/office/word/2010/wordprocessingGroup" xmlns:wpi="http://schemas.microsoft.com/office/word/2010/wordprocessingInk" xmlns:wne="http://schemas.microsoft.com/office/word/2006/wordml" xmlns:wps="http://schemas.microsoft.com/office/word/2010/wordprocessingShape" mc:Ignorable="w14 w15 w16se w16cid w16 w16cex w16sdtdh w16du wp14">
   <w:p>
     <w:pPr>
       <w:pStyle w:val="Header"/>
@@ -35727,7 +35520,7 @@
 </file>
 
 <file path=word/header2.xml><?xml version="1.0" encoding="utf-8"?>
-<w:hdr xmlns:wpc="http://schemas.microsoft.com/office/word/2010/wordprocessingCanvas" xmlns:cx="http://schemas.microsoft.com/office/drawing/2014/chartex" xmlns:cx1="http://schemas.microsoft.com/office/drawing/2015/9/8/chartex" xmlns:cx2="http://schemas.microsoft.com/office/drawing/2015/10/21/chartex" xmlns:cx3="http://schemas.microsoft.com/office/drawing/2016/5/9/chartex" xmlns:cx4="http://schemas.microsoft.com/office/drawing/2016/5/10/chartex" xmlns:cx5="http://schemas.microsoft.com/office/drawing/2016/5/11/chartex" xmlns:cx6="http://schemas.microsoft.com/office/drawing/2016/5/12/chartex" xmlns:cx7="http://schemas.microsoft.com/office/drawing/2016/5/13/chartex" xmlns:cx8="http://schemas.microsoft.com/office/drawing/2016/5/14/chartex" xmlns:mc="http://schemas.openxmlformats.org/markup-compatibility/2006" xmlns:aink="http://schemas.microsoft.com/office/drawing/2016/ink" xmlns:am3d="http://schemas.microsoft.com/office/drawing/2017/model3d" xmlns:o="urn:schemas-microsoft-com:office:office" xmlns:oel="http://schemas.microsoft.com/office/2019/extlst" xmlns:r="http://schemas.openxmlformats.org/officeDocument/2006/relationships" xmlns:m="http://schemas.openxmlformats.org/officeDocument/2006/math" xmlns:v="urn:schemas-microsoft-com:vml" xmlns:wp14="http://schemas.microsoft.com/office/word/2010/wordprocessingDrawing" xmlns:wp="http://schemas.openxmlformats.org/drawingml/2006/wordprocessingDrawing" xmlns:w10="urn:schemas-microsoft-com:office:word" xmlns:w="http://schemas.openxmlformats.org/wordprocessingml/2006/main" xmlns:w14="http://schemas.microsoft.com/office/word/2010/wordml" xmlns:w15="http://schemas.microsoft.com/office/word/2012/wordml" xmlns:w16cex="http://schemas.microsoft.com/office/word/2018/wordml/cex" xmlns:w16cid="http://schemas.microsoft.com/office/word/2016/wordml/cid" xmlns:w16="http://schemas.microsoft.com/office/word/2018/wordml" xmlns:w16sdtdh="http://schemas.microsoft.com/office/word/2020/wordml/sdtdatahash" xmlns:w16se="http://schemas.microsoft.com/office/word/2015/wordml/symex" xmlns:wpg="http://schemas.microsoft.com/office/word/2010/wordprocessingGroup" xmlns:wpi="http://schemas.microsoft.com/office/word/2010/wordprocessingInk" xmlns:wne="http://schemas.microsoft.com/office/word/2006/wordml" xmlns:wps="http://schemas.microsoft.com/office/word/2010/wordprocessingShape" mc:Ignorable="w14 w15 w16se w16cid w16 w16cex w16sdtdh wp14">
+<w:hdr xmlns:wpc="http://schemas.microsoft.com/office/word/2010/wordprocessingCanvas" xmlns:cx="http://schemas.microsoft.com/office/drawing/2014/chartex" xmlns:cx1="http://schemas.microsoft.com/office/drawing/2015/9/8/chartex" xmlns:cx2="http://schemas.microsoft.com/office/drawing/2015/10/21/chartex" xmlns:cx3="http://schemas.microsoft.com/office/drawing/2016/5/9/chartex" xmlns:cx4="http://schemas.microsoft.com/office/drawing/2016/5/10/chartex" xmlns:cx5="http://schemas.microsoft.com/office/drawing/2016/5/11/chartex" xmlns:cx6="http://schemas.microsoft.com/office/drawing/2016/5/12/chartex" xmlns:cx7="http://schemas.microsoft.com/office/drawing/2016/5/13/chartex" xmlns:cx8="http://schemas.microsoft.com/office/drawing/2016/5/14/chartex" xmlns:mc="http://schemas.openxmlformats.org/markup-compatibility/2006" xmlns:aink="http://schemas.microsoft.com/office/drawing/2016/ink" xmlns:am3d="http://schemas.microsoft.com/office/drawing/2017/model3d" xmlns:o="urn:schemas-microsoft-com:office:office" xmlns:oel="http://schemas.microsoft.com/office/2019/extlst" xmlns:r="http://schemas.openxmlformats.org/officeDocument/2006/relationships" xmlns:m="http://schemas.openxmlformats.org/officeDocument/2006/math" xmlns:v="urn:schemas-microsoft-com:vml" xmlns:wp14="http://schemas.microsoft.com/office/word/2010/wordprocessingDrawing" xmlns:wp="http://schemas.openxmlformats.org/drawingml/2006/wordprocessingDrawing" xmlns:w10="urn:schemas-microsoft-com:office:word" xmlns:w="http://schemas.openxmlformats.org/wordprocessingml/2006/main" xmlns:w14="http://schemas.microsoft.com/office/word/2010/wordml" xmlns:w15="http://schemas.microsoft.com/office/word/2012/wordml" xmlns:w16cex="http://schemas.microsoft.com/office/word/2018/wordml/cex" xmlns:w16cid="http://schemas.microsoft.com/office/word/2016/wordml/cid" xmlns:w16="http://schemas.microsoft.com/office/word/2018/wordml" xmlns:w16du="http://schemas.microsoft.com/office/word/2023/wordml/word16du" xmlns:w16sdtdh="http://schemas.microsoft.com/office/word/2020/wordml/sdtdatahash" xmlns:w16se="http://schemas.microsoft.com/office/word/2015/wordml/symex" xmlns:wpg="http://schemas.microsoft.com/office/word/2010/wordprocessingGroup" xmlns:wpi="http://schemas.microsoft.com/office/word/2010/wordprocessingInk" xmlns:wne="http://schemas.microsoft.com/office/word/2006/wordml" xmlns:wps="http://schemas.microsoft.com/office/word/2010/wordprocessingShape" mc:Ignorable="w14 w15 w16se w16cid w16 w16cex w16sdtdh w16du wp14">
   <w:p>
     <w:pPr>
       <w:pStyle w:val="Header"/>
@@ -35740,7 +35533,7 @@
 </file>
 
 <file path=word/styles.xml><?xml version="1.0" encoding="utf-8"?>
-<w:styles xmlns:mc="http://schemas.openxmlformats.org/markup-compatibility/2006" xmlns:r="http://schemas.openxmlformats.org/officeDocument/2006/relationships" xmlns:w="http://schemas.openxmlformats.org/wordprocessingml/2006/main" xmlns:w14="http://schemas.microsoft.com/office/word/2010/wordml" xmlns:w15="http://schemas.microsoft.com/office/word/2012/wordml" xmlns:w16cex="http://schemas.microsoft.com/office/word/2018/wordml/cex" xmlns:w16cid="http://schemas.microsoft.com/office/word/2016/wordml/cid" xmlns:w16="http://schemas.microsoft.com/office/word/2018/wordml" xmlns:w16sdtdh="http://schemas.microsoft.com/office/word/2020/wordml/sdtdatahash" xmlns:w16se="http://schemas.microsoft.com/office/word/2015/wordml/symex" mc:Ignorable="w14 w15 w16se w16cid w16 w16cex w16sdtdh">
+<w:styles xmlns:mc="http://schemas.openxmlformats.org/markup-compatibility/2006" xmlns:r="http://schemas.openxmlformats.org/officeDocument/2006/relationships" xmlns:w="http://schemas.openxmlformats.org/wordprocessingml/2006/main" xmlns:w14="http://schemas.microsoft.com/office/word/2010/wordml" xmlns:w15="http://schemas.microsoft.com/office/word/2012/wordml" xmlns:w16cex="http://schemas.microsoft.com/office/word/2018/wordml/cex" xmlns:w16cid="http://schemas.microsoft.com/office/word/2016/wordml/cid" xmlns:w16="http://schemas.microsoft.com/office/word/2018/wordml" xmlns:w16du="http://schemas.microsoft.com/office/word/2023/wordml/word16du" xmlns:w16sdtdh="http://schemas.microsoft.com/office/word/2020/wordml/sdtdatahash" xmlns:w16se="http://schemas.microsoft.com/office/word/2015/wordml/symex" mc:Ignorable="w14 w15 w16se w16cid w16 w16cex w16sdtdh w16du">
   <w:docDefaults>
     <w:rPrDefault>
       <w:rPr>

</xml_diff>

<commit_message>
nmv 08 06 2025
</commit_message>
<xml_diff>
--- a/saMhitA/01/TS 1 Malayalam Corrections.docx
+++ b/saMhitA/01/TS 1 Malayalam Corrections.docx
@@ -1,6 +1,6 @@
 
 <file path=word/document.xml><?xml version="1.0" encoding="utf-8"?>
-<w:document xmlns:wpc="http://schemas.microsoft.com/office/word/2010/wordprocessingCanvas" xmlns:cx="http://schemas.microsoft.com/office/drawing/2014/chartex" xmlns:cx1="http://schemas.microsoft.com/office/drawing/2015/9/8/chartex" xmlns:cx2="http://schemas.microsoft.com/office/drawing/2015/10/21/chartex" xmlns:cx3="http://schemas.microsoft.com/office/drawing/2016/5/9/chartex" xmlns:cx4="http://schemas.microsoft.com/office/drawing/2016/5/10/chartex" xmlns:cx5="http://schemas.microsoft.com/office/drawing/2016/5/11/chartex" xmlns:cx6="http://schemas.microsoft.com/office/drawing/2016/5/12/chartex" xmlns:cx7="http://schemas.microsoft.com/office/drawing/2016/5/13/chartex" xmlns:cx8="http://schemas.microsoft.com/office/drawing/2016/5/14/chartex" xmlns:mc="http://schemas.openxmlformats.org/markup-compatibility/2006" xmlns:aink="http://schemas.microsoft.com/office/drawing/2016/ink" xmlns:am3d="http://schemas.microsoft.com/office/drawing/2017/model3d" xmlns:o="urn:schemas-microsoft-com:office:office" xmlns:oel="http://schemas.microsoft.com/office/2019/extlst" xmlns:r="http://schemas.openxmlformats.org/officeDocument/2006/relationships" xmlns:m="http://schemas.openxmlformats.org/officeDocument/2006/math" xmlns:v="urn:schemas-microsoft-com:vml" xmlns:wp14="http://schemas.microsoft.com/office/word/2010/wordprocessingDrawing" xmlns:wp="http://schemas.openxmlformats.org/drawingml/2006/wordprocessingDrawing" xmlns:w10="urn:schemas-microsoft-com:office:word" xmlns:w="http://schemas.openxmlformats.org/wordprocessingml/2006/main" xmlns:w14="http://schemas.microsoft.com/office/word/2010/wordml" xmlns:w15="http://schemas.microsoft.com/office/word/2012/wordml" xmlns:w16cex="http://schemas.microsoft.com/office/word/2018/wordml/cex" xmlns:w16cid="http://schemas.microsoft.com/office/word/2016/wordml/cid" xmlns:w16="http://schemas.microsoft.com/office/word/2018/wordml" xmlns:w16du="http://schemas.microsoft.com/office/word/2023/wordml/word16du" xmlns:w16sdtdh="http://schemas.microsoft.com/office/word/2020/wordml/sdtdatahash" xmlns:w16se="http://schemas.microsoft.com/office/word/2015/wordml/symex" xmlns:wpg="http://schemas.microsoft.com/office/word/2010/wordprocessingGroup" xmlns:wpi="http://schemas.microsoft.com/office/word/2010/wordprocessingInk" xmlns:wne="http://schemas.microsoft.com/office/word/2006/wordml" xmlns:wps="http://schemas.microsoft.com/office/word/2010/wordprocessingShape" mc:Ignorable="w14 w15 w16se w16cid w16 w16cex w16sdtdh w16du wp14">
+<w:document xmlns:wpc="http://schemas.microsoft.com/office/word/2010/wordprocessingCanvas" xmlns:cx="http://schemas.microsoft.com/office/drawing/2014/chartex" xmlns:cx1="http://schemas.microsoft.com/office/drawing/2015/9/8/chartex" xmlns:cx2="http://schemas.microsoft.com/office/drawing/2015/10/21/chartex" xmlns:cx3="http://schemas.microsoft.com/office/drawing/2016/5/9/chartex" xmlns:cx4="http://schemas.microsoft.com/office/drawing/2016/5/10/chartex" xmlns:cx5="http://schemas.microsoft.com/office/drawing/2016/5/11/chartex" xmlns:cx6="http://schemas.microsoft.com/office/drawing/2016/5/12/chartex" xmlns:cx7="http://schemas.microsoft.com/office/drawing/2016/5/13/chartex" xmlns:cx8="http://schemas.microsoft.com/office/drawing/2016/5/14/chartex" xmlns:mc="http://schemas.openxmlformats.org/markup-compatibility/2006" xmlns:aink="http://schemas.microsoft.com/office/drawing/2016/ink" xmlns:am3d="http://schemas.microsoft.com/office/drawing/2017/model3d" xmlns:o="urn:schemas-microsoft-com:office:office" xmlns:oel="http://schemas.microsoft.com/office/2019/extlst" xmlns:r="http://schemas.openxmlformats.org/officeDocument/2006/relationships" xmlns:m="http://schemas.openxmlformats.org/officeDocument/2006/math" xmlns:v="urn:schemas-microsoft-com:vml" xmlns:wp14="http://schemas.microsoft.com/office/word/2010/wordprocessingDrawing" xmlns:wp="http://schemas.openxmlformats.org/drawingml/2006/wordprocessingDrawing" xmlns:w10="urn:schemas-microsoft-com:office:word" xmlns:w="http://schemas.openxmlformats.org/wordprocessingml/2006/main" xmlns:w14="http://schemas.microsoft.com/office/word/2010/wordml" xmlns:w15="http://schemas.microsoft.com/office/word/2012/wordml" xmlns:w16cex="http://schemas.microsoft.com/office/word/2018/wordml/cex" xmlns:w16cid="http://schemas.microsoft.com/office/word/2016/wordml/cid" xmlns:w16="http://schemas.microsoft.com/office/word/2018/wordml" xmlns:w16du="http://schemas.microsoft.com/office/word/2023/wordml/word16du" xmlns:w16sdtdh="http://schemas.microsoft.com/office/word/2020/wordml/sdtdatahash" xmlns:w16sdtfl="http://schemas.microsoft.com/office/word/2024/wordml/sdtformatlock" xmlns:w16se="http://schemas.microsoft.com/office/word/2015/wordml/symex" xmlns:wpg="http://schemas.microsoft.com/office/word/2010/wordprocessingGroup" xmlns:wpi="http://schemas.microsoft.com/office/word/2010/wordprocessingInk" xmlns:wne="http://schemas.microsoft.com/office/word/2006/wordml" xmlns:wps="http://schemas.microsoft.com/office/word/2010/wordprocessingShape" mc:Ignorable="w14 w15 w16se w16cid w16 w16cex w16sdtdh w16sdtfl w16du wp14">
   <w:body>
     <w:p>
       <w:pPr>
@@ -118,7 +118,7 @@
     </w:p>
     <w:tbl>
       <w:tblPr>
-        <w:tblW w:w="14147" w:type="dxa"/>
+        <w:tblW w:w="14431" w:type="dxa"/>
         <w:tblInd w:w="-714" w:type="dxa"/>
         <w:tblBorders>
           <w:top w:val="single" w:sz="4" w:space="0" w:color="000000"/>
@@ -131,7 +131,7 @@
         <w:tblLook w:val="04A0" w:firstRow="1" w:lastRow="0" w:firstColumn="1" w:lastColumn="0" w:noHBand="0" w:noVBand="1"/>
       </w:tblPr>
       <w:tblGrid>
-        <w:gridCol w:w="3119"/>
+        <w:gridCol w:w="3403"/>
         <w:gridCol w:w="5387"/>
         <w:gridCol w:w="5528"/>
         <w:gridCol w:w="113"/>
@@ -143,7 +143,7 @@
         </w:trPr>
         <w:tc>
           <w:tcPr>
-            <w:tcW w:w="3119" w:type="dxa"/>
+            <w:tcW w:w="3403" w:type="dxa"/>
           </w:tcPr>
           <w:p>
             <w:pPr>
@@ -232,7 +232,7 @@
         </w:trPr>
         <w:tc>
           <w:tcPr>
-            <w:tcW w:w="3119" w:type="dxa"/>
+            <w:tcW w:w="3403" w:type="dxa"/>
             <w:tcBorders>
               <w:top w:val="single" w:sz="4" w:space="0" w:color="000000"/>
               <w:left w:val="single" w:sz="4" w:space="0" w:color="000000"/>
@@ -498,7 +498,7 @@
         </w:trPr>
         <w:tc>
           <w:tcPr>
-            <w:tcW w:w="3119" w:type="dxa"/>
+            <w:tcW w:w="3403" w:type="dxa"/>
             <w:tcBorders>
               <w:top w:val="single" w:sz="4" w:space="0" w:color="000000"/>
               <w:left w:val="single" w:sz="4" w:space="0" w:color="000000"/>
@@ -786,6 +786,362 @@
                 <w:szCs w:val="36"/>
               </w:rPr>
               <w:t>Z§</w:t>
+            </w:r>
+          </w:p>
+        </w:tc>
+      </w:tr>
+      <w:tr>
+        <w:trPr>
+          <w:trHeight w:val="914"/>
+        </w:trPr>
+        <w:tc>
+          <w:tcPr>
+            <w:tcW w:w="3403" w:type="dxa"/>
+            <w:tcBorders>
+              <w:top w:val="single" w:sz="4" w:space="0" w:color="000000"/>
+              <w:left w:val="single" w:sz="4" w:space="0" w:color="000000"/>
+              <w:bottom w:val="single" w:sz="4" w:space="0" w:color="000000"/>
+              <w:right w:val="single" w:sz="4" w:space="0" w:color="000000"/>
+            </w:tcBorders>
+            <w:shd w:val="clear" w:color="auto" w:fill="auto"/>
+          </w:tcPr>
+          <w:p>
+            <w:pPr>
+              <w:widowControl w:val="0"/>
+              <w:autoSpaceDE w:val="0"/>
+              <w:autoSpaceDN w:val="0"/>
+              <w:adjustRightInd w:val="0"/>
+              <w:spacing w:before="0" w:line="240" w:lineRule="auto"/>
+              <w:rPr>
+                <w:rFonts w:cs="Arial"/>
+                <w:b/>
+                <w:sz w:val="28"/>
+                <w:szCs w:val="28"/>
+              </w:rPr>
+            </w:pPr>
+            <w:r>
+              <w:rPr>
+                <w:rFonts w:cs="Arial"/>
+                <w:b/>
+                <w:sz w:val="28"/>
+                <w:szCs w:val="28"/>
+              </w:rPr>
+              <w:t>TS 1.</w:t>
+            </w:r>
+            <w:r>
+              <w:rPr>
+                <w:rFonts w:cs="Arial"/>
+                <w:b/>
+                <w:sz w:val="28"/>
+                <w:szCs w:val="28"/>
+              </w:rPr>
+              <w:t>6</w:t>
+            </w:r>
+            <w:r>
+              <w:rPr>
+                <w:rFonts w:cs="Arial"/>
+                <w:b/>
+                <w:sz w:val="28"/>
+                <w:szCs w:val="28"/>
+              </w:rPr>
+              <w:t>.1</w:t>
+            </w:r>
+            <w:r>
+              <w:rPr>
+                <w:rFonts w:cs="Arial"/>
+                <w:b/>
+                <w:sz w:val="28"/>
+                <w:szCs w:val="28"/>
+              </w:rPr>
+              <w:t>2</w:t>
+            </w:r>
+            <w:r>
+              <w:rPr>
+                <w:rFonts w:cs="Arial"/>
+                <w:b/>
+                <w:sz w:val="28"/>
+                <w:szCs w:val="28"/>
+              </w:rPr>
+              <w:t>.</w:t>
+            </w:r>
+            <w:r>
+              <w:rPr>
+                <w:rFonts w:cs="Arial"/>
+                <w:b/>
+                <w:sz w:val="28"/>
+                <w:szCs w:val="28"/>
+              </w:rPr>
+              <w:t>4</w:t>
+            </w:r>
+            <w:r>
+              <w:rPr>
+                <w:rFonts w:cs="Arial"/>
+                <w:b/>
+                <w:sz w:val="28"/>
+                <w:szCs w:val="28"/>
+              </w:rPr>
+              <w:t xml:space="preserve"> – Vaakyam</w:t>
+            </w:r>
+          </w:p>
+          <w:p>
+            <w:pPr>
+              <w:widowControl w:val="0"/>
+              <w:autoSpaceDE w:val="0"/>
+              <w:autoSpaceDN w:val="0"/>
+              <w:adjustRightInd w:val="0"/>
+              <w:spacing w:before="0" w:line="240" w:lineRule="auto"/>
+              <w:rPr>
+                <w:rFonts w:cs="Arial"/>
+                <w:b/>
+                <w:sz w:val="28"/>
+                <w:szCs w:val="28"/>
+              </w:rPr>
+            </w:pPr>
+            <w:r>
+              <w:rPr>
+                <w:rFonts w:cs="Arial"/>
+                <w:b/>
+                <w:sz w:val="28"/>
+                <w:szCs w:val="28"/>
+              </w:rPr>
+              <w:t xml:space="preserve">Line No. </w:t>
+            </w:r>
+            <w:r>
+              <w:rPr>
+                <w:rFonts w:cs="Arial"/>
+                <w:b/>
+                <w:sz w:val="28"/>
+                <w:szCs w:val="28"/>
+              </w:rPr>
+              <w:t>– Last Line</w:t>
+            </w:r>
+          </w:p>
+          <w:p>
+            <w:pPr>
+              <w:widowControl w:val="0"/>
+              <w:autoSpaceDE w:val="0"/>
+              <w:autoSpaceDN w:val="0"/>
+              <w:adjustRightInd w:val="0"/>
+              <w:spacing w:before="0" w:line="240" w:lineRule="auto"/>
+              <w:rPr>
+                <w:rFonts w:cs="Arial"/>
+                <w:b/>
+                <w:sz w:val="28"/>
+                <w:szCs w:val="28"/>
+              </w:rPr>
+            </w:pPr>
+            <w:r>
+              <w:rPr>
+                <w:rFonts w:cs="Arial"/>
+                <w:b/>
+                <w:sz w:val="28"/>
+                <w:szCs w:val="28"/>
+              </w:rPr>
+              <w:t xml:space="preserve">Panchaati No. </w:t>
+            </w:r>
+            <w:r>
+              <w:rPr>
+                <w:rFonts w:cs="Arial"/>
+                <w:b/>
+                <w:sz w:val="28"/>
+                <w:szCs w:val="28"/>
+              </w:rPr>
+              <w:t>49</w:t>
+            </w:r>
+          </w:p>
+        </w:tc>
+        <w:tc>
+          <w:tcPr>
+            <w:tcW w:w="5387" w:type="dxa"/>
+            <w:tcBorders>
+              <w:top w:val="single" w:sz="4" w:space="0" w:color="000000"/>
+              <w:left w:val="single" w:sz="4" w:space="0" w:color="000000"/>
+              <w:bottom w:val="single" w:sz="4" w:space="0" w:color="000000"/>
+              <w:right w:val="single" w:sz="4" w:space="0" w:color="000000"/>
+            </w:tcBorders>
+            <w:shd w:val="clear" w:color="auto" w:fill="auto"/>
+          </w:tcPr>
+          <w:p>
+            <w:pPr>
+              <w:widowControl w:val="0"/>
+              <w:autoSpaceDE w:val="0"/>
+              <w:autoSpaceDN w:val="0"/>
+              <w:adjustRightInd w:val="0"/>
+              <w:spacing w:line="240" w:lineRule="auto"/>
+              <w:rPr>
+                <w:rFonts w:ascii="BRH Malayalam Extra" w:hAnsi="BRH Malayalam Extra" w:cs="BRH Malayalam Extra"/>
+                <w:sz w:val="40"/>
+                <w:szCs w:val="36"/>
+              </w:rPr>
+            </w:pPr>
+            <w:r>
+              <w:rPr>
+                <w:rFonts w:ascii="BRH Malayalam Extra" w:hAnsi="BRH Malayalam Extra" w:cs="BRH Malayalam Extra"/>
+                <w:sz w:val="40"/>
+                <w:szCs w:val="36"/>
+              </w:rPr>
+              <w:t>My—ky</w:t>
+            </w:r>
+            <w:r>
+              <w:rPr>
+                <w:rFonts w:ascii="BRH Malayalam Extra" w:hAnsi="BRH Malayalam Extra" w:cs="BRH Malayalam Extra"/>
+                <w:sz w:val="34"/>
+                <w:szCs w:val="36"/>
+              </w:rPr>
+              <w:t>–</w:t>
+            </w:r>
+            <w:r>
+              <w:rPr>
+                <w:rFonts w:ascii="BRH Malayalam Extra" w:hAnsi="BRH Malayalam Extra" w:cs="BRH Malayalam Extra"/>
+                <w:sz w:val="40"/>
+                <w:szCs w:val="36"/>
+              </w:rPr>
+              <w:t>rçxJ e—kx</w:t>
+            </w:r>
+            <w:r>
+              <w:rPr>
+                <w:rFonts w:ascii="BRH Malayalam Extra" w:hAnsi="BRH Malayalam Extra" w:cs="BRH Malayalam Extra"/>
+                <w:sz w:val="34"/>
+                <w:szCs w:val="36"/>
+              </w:rPr>
+              <w:t>–</w:t>
+            </w:r>
+            <w:r>
+              <w:rPr>
+                <w:rFonts w:ascii="BRH Malayalam Extra" w:hAnsi="BRH Malayalam Extra" w:cs="BRH Malayalam Extra"/>
+                <w:sz w:val="40"/>
+                <w:szCs w:val="36"/>
+              </w:rPr>
+              <w:t>p</w:t>
+            </w:r>
+            <w:r>
+              <w:rPr>
+                <w:rFonts w:ascii="BRH Malayalam Extra" w:hAnsi="BRH Malayalam Extra" w:cs="BRH Malayalam Extra"/>
+                <w:sz w:val="40"/>
+                <w:szCs w:val="36"/>
+                <w:highlight w:val="yellow"/>
+              </w:rPr>
+              <w:t>Z</w:t>
+            </w:r>
+            <w:r>
+              <w:rPr>
+                <w:rFonts w:ascii="BRH Malayalam Extra" w:hAnsi="BRH Malayalam Extra" w:cs="BRH Malayalam Extra"/>
+                <w:sz w:val="40"/>
+                <w:szCs w:val="36"/>
+              </w:rPr>
+              <w:t xml:space="preserve"> - [ ] </w:t>
+            </w:r>
+            <w:r>
+              <w:rPr>
+                <w:rFonts w:cs="Arial"/>
+                <w:b/>
+                <w:bCs/>
+                <w:sz w:val="32"/>
+                <w:szCs w:val="32"/>
+              </w:rPr>
+              <w:t>49</w:t>
+            </w:r>
+          </w:p>
+        </w:tc>
+        <w:tc>
+          <w:tcPr>
+            <w:tcW w:w="5641" w:type="dxa"/>
+            <w:gridSpan w:val="2"/>
+            <w:tcBorders>
+              <w:top w:val="single" w:sz="4" w:space="0" w:color="000000"/>
+              <w:left w:val="single" w:sz="4" w:space="0" w:color="000000"/>
+              <w:bottom w:val="single" w:sz="4" w:space="0" w:color="000000"/>
+              <w:right w:val="single" w:sz="4" w:space="0" w:color="000000"/>
+            </w:tcBorders>
+            <w:shd w:val="clear" w:color="auto" w:fill="auto"/>
+          </w:tcPr>
+          <w:p>
+            <w:pPr>
+              <w:widowControl w:val="0"/>
+              <w:autoSpaceDE w:val="0"/>
+              <w:autoSpaceDN w:val="0"/>
+              <w:adjustRightInd w:val="0"/>
+              <w:spacing w:line="240" w:lineRule="auto"/>
+              <w:rPr>
+                <w:rFonts w:ascii="BRH Malayalam Extra" w:hAnsi="BRH Malayalam Extra" w:cs="BRH Malayalam Extra"/>
+                <w:sz w:val="40"/>
+                <w:szCs w:val="36"/>
+              </w:rPr>
+            </w:pPr>
+            <w:r>
+              <w:rPr>
+                <w:rFonts w:ascii="BRH Malayalam Extra" w:hAnsi="BRH Malayalam Extra" w:cs="BRH Malayalam Extra"/>
+                <w:sz w:val="40"/>
+                <w:szCs w:val="36"/>
+              </w:rPr>
+              <w:t>My—ky</w:t>
+            </w:r>
+            <w:r>
+              <w:rPr>
+                <w:rFonts w:ascii="BRH Malayalam Extra" w:hAnsi="BRH Malayalam Extra" w:cs="BRH Malayalam Extra"/>
+                <w:sz w:val="34"/>
+                <w:szCs w:val="36"/>
+              </w:rPr>
+              <w:t>–</w:t>
+            </w:r>
+            <w:r>
+              <w:rPr>
+                <w:rFonts w:ascii="BRH Malayalam Extra" w:hAnsi="BRH Malayalam Extra" w:cs="BRH Malayalam Extra"/>
+                <w:sz w:val="40"/>
+                <w:szCs w:val="36"/>
+              </w:rPr>
+              <w:t>rçxJ e—kx</w:t>
+            </w:r>
+            <w:r>
+              <w:rPr>
+                <w:rFonts w:ascii="BRH Malayalam Extra" w:hAnsi="BRH Malayalam Extra" w:cs="BRH Malayalam Extra"/>
+                <w:sz w:val="34"/>
+                <w:szCs w:val="36"/>
+              </w:rPr>
+              <w:t>–</w:t>
+            </w:r>
+            <w:r>
+              <w:rPr>
+                <w:rFonts w:ascii="BRH Malayalam Extra" w:hAnsi="BRH Malayalam Extra" w:cs="BRH Malayalam Extra"/>
+                <w:sz w:val="40"/>
+                <w:szCs w:val="36"/>
+              </w:rPr>
+              <w:t>p</w:t>
+            </w:r>
+            <w:r>
+              <w:rPr>
+                <w:rFonts w:ascii="BRH Malayalam Extra" w:hAnsi="BRH Malayalam Extra" w:cs="BRH Malayalam Extra"/>
+                <w:sz w:val="40"/>
+                <w:szCs w:val="36"/>
+                <w:highlight w:val="green"/>
+              </w:rPr>
+              <w:t>Z</w:t>
+            </w:r>
+            <w:r>
+              <w:rPr>
+                <w:rFonts w:ascii="BRH Malayalam Extra" w:hAnsi="BRH Malayalam Extra" w:cs="BRH Malayalam Extra"/>
+                <w:sz w:val="34"/>
+                <w:szCs w:val="36"/>
+              </w:rPr>
+              <w:t>–</w:t>
+            </w:r>
+            <w:r>
+              <w:rPr>
+                <w:rFonts w:ascii="BRH Malayalam Extra" w:hAnsi="BRH Malayalam Extra" w:cs="BRH Malayalam Extra"/>
+                <w:sz w:val="40"/>
+                <w:szCs w:val="36"/>
+              </w:rPr>
+              <w:t xml:space="preserve"> - [ ] </w:t>
+            </w:r>
+            <w:r>
+              <w:rPr>
+                <w:rFonts w:cs="Arial"/>
+                <w:b/>
+                <w:bCs/>
+                <w:sz w:val="32"/>
+                <w:szCs w:val="32"/>
+              </w:rPr>
+              <w:t>49</w:t>
             </w:r>
           </w:p>
         </w:tc>
@@ -1387,6 +1743,7 @@
                 <w:szCs w:val="28"/>
                 <w:lang w:val="en-IN"/>
               </w:rPr>
+              <w:lastRenderedPageBreak/>
               <w:t>TS 1.4.45.3 – Vaakyam</w:t>
             </w:r>
           </w:p>
@@ -2396,6 +2753,7 @@
                 <w:sz w:val="28"/>
                 <w:szCs w:val="28"/>
               </w:rPr>
+              <w:lastRenderedPageBreak/>
               <w:t>TS 1.4.</w:t>
             </w:r>
             <w:r>
@@ -2671,7 +3029,6 @@
                 <w:sz w:val="28"/>
                 <w:szCs w:val="28"/>
               </w:rPr>
-              <w:lastRenderedPageBreak/>
               <w:t>TS 1.5.</w:t>
             </w:r>
             <w:r>
@@ -4192,6 +4549,7 @@
                 <w:sz w:val="32"/>
                 <w:szCs w:val="32"/>
               </w:rPr>
+              <w:lastRenderedPageBreak/>
               <w:t>1.2.12.2 – Vaakyam</w:t>
             </w:r>
           </w:p>
@@ -4525,7 +4883,6 @@
                 <w:sz w:val="28"/>
                 <w:szCs w:val="28"/>
               </w:rPr>
-              <w:lastRenderedPageBreak/>
               <w:t>TS 1.3.3.1 – Vaakyam</w:t>
             </w:r>
           </w:p>
@@ -5958,6 +6315,7 @@
                 <w:sz w:val="32"/>
                 <w:szCs w:val="32"/>
               </w:rPr>
+              <w:lastRenderedPageBreak/>
               <w:t>Reference</w:t>
             </w:r>
           </w:p>
@@ -5980,6 +6338,7 @@
                 <w:sz w:val="32"/>
                 <w:szCs w:val="32"/>
               </w:rPr>
+              <w:lastRenderedPageBreak/>
               <w:t>As Printed</w:t>
             </w:r>
           </w:p>
@@ -6041,7 +6400,6 @@
                 <w:sz w:val="32"/>
                 <w:szCs w:val="32"/>
               </w:rPr>
-              <w:lastRenderedPageBreak/>
               <w:t>1.1.14.3 – Vaakyam</w:t>
             </w:r>
           </w:p>
@@ -35517,7 +35875,7 @@
 </file>
 
 <file path=word/endnotes.xml><?xml version="1.0" encoding="utf-8"?>
-<w:endnotes xmlns:wpc="http://schemas.microsoft.com/office/word/2010/wordprocessingCanvas" xmlns:cx="http://schemas.microsoft.com/office/drawing/2014/chartex" xmlns:cx1="http://schemas.microsoft.com/office/drawing/2015/9/8/chartex" xmlns:cx2="http://schemas.microsoft.com/office/drawing/2015/10/21/chartex" xmlns:cx3="http://schemas.microsoft.com/office/drawing/2016/5/9/chartex" xmlns:cx4="http://schemas.microsoft.com/office/drawing/2016/5/10/chartex" xmlns:cx5="http://schemas.microsoft.com/office/drawing/2016/5/11/chartex" xmlns:cx6="http://schemas.microsoft.com/office/drawing/2016/5/12/chartex" xmlns:cx7="http://schemas.microsoft.com/office/drawing/2016/5/13/chartex" xmlns:cx8="http://schemas.microsoft.com/office/drawing/2016/5/14/chartex" xmlns:mc="http://schemas.openxmlformats.org/markup-compatibility/2006" xmlns:aink="http://schemas.microsoft.com/office/drawing/2016/ink" xmlns:am3d="http://schemas.microsoft.com/office/drawing/2017/model3d" xmlns:o="urn:schemas-microsoft-com:office:office" xmlns:oel="http://schemas.microsoft.com/office/2019/extlst" xmlns:r="http://schemas.openxmlformats.org/officeDocument/2006/relationships" xmlns:m="http://schemas.openxmlformats.org/officeDocument/2006/math" xmlns:v="urn:schemas-microsoft-com:vml" xmlns:wp14="http://schemas.microsoft.com/office/word/2010/wordprocessingDrawing" xmlns:wp="http://schemas.openxmlformats.org/drawingml/2006/wordprocessingDrawing" xmlns:w10="urn:schemas-microsoft-com:office:word" xmlns:w="http://schemas.openxmlformats.org/wordprocessingml/2006/main" xmlns:w14="http://schemas.microsoft.com/office/word/2010/wordml" xmlns:w15="http://schemas.microsoft.com/office/word/2012/wordml" xmlns:w16cex="http://schemas.microsoft.com/office/word/2018/wordml/cex" xmlns:w16cid="http://schemas.microsoft.com/office/word/2016/wordml/cid" xmlns:w16="http://schemas.microsoft.com/office/word/2018/wordml" xmlns:w16du="http://schemas.microsoft.com/office/word/2023/wordml/word16du" xmlns:w16sdtdh="http://schemas.microsoft.com/office/word/2020/wordml/sdtdatahash" xmlns:w16se="http://schemas.microsoft.com/office/word/2015/wordml/symex" xmlns:wpg="http://schemas.microsoft.com/office/word/2010/wordprocessingGroup" xmlns:wpi="http://schemas.microsoft.com/office/word/2010/wordprocessingInk" xmlns:wne="http://schemas.microsoft.com/office/word/2006/wordml" xmlns:wps="http://schemas.microsoft.com/office/word/2010/wordprocessingShape" mc:Ignorable="w14 w15 w16se w16cid w16 w16cex w16sdtdh w16du wp14">
+<w:endnotes xmlns:wpc="http://schemas.microsoft.com/office/word/2010/wordprocessingCanvas" xmlns:cx="http://schemas.microsoft.com/office/drawing/2014/chartex" xmlns:cx1="http://schemas.microsoft.com/office/drawing/2015/9/8/chartex" xmlns:cx2="http://schemas.microsoft.com/office/drawing/2015/10/21/chartex" xmlns:cx3="http://schemas.microsoft.com/office/drawing/2016/5/9/chartex" xmlns:cx4="http://schemas.microsoft.com/office/drawing/2016/5/10/chartex" xmlns:cx5="http://schemas.microsoft.com/office/drawing/2016/5/11/chartex" xmlns:cx6="http://schemas.microsoft.com/office/drawing/2016/5/12/chartex" xmlns:cx7="http://schemas.microsoft.com/office/drawing/2016/5/13/chartex" xmlns:cx8="http://schemas.microsoft.com/office/drawing/2016/5/14/chartex" xmlns:mc="http://schemas.openxmlformats.org/markup-compatibility/2006" xmlns:aink="http://schemas.microsoft.com/office/drawing/2016/ink" xmlns:am3d="http://schemas.microsoft.com/office/drawing/2017/model3d" xmlns:o="urn:schemas-microsoft-com:office:office" xmlns:oel="http://schemas.microsoft.com/office/2019/extlst" xmlns:r="http://schemas.openxmlformats.org/officeDocument/2006/relationships" xmlns:m="http://schemas.openxmlformats.org/officeDocument/2006/math" xmlns:v="urn:schemas-microsoft-com:vml" xmlns:wp14="http://schemas.microsoft.com/office/word/2010/wordprocessingDrawing" xmlns:wp="http://schemas.openxmlformats.org/drawingml/2006/wordprocessingDrawing" xmlns:w10="urn:schemas-microsoft-com:office:word" xmlns:w="http://schemas.openxmlformats.org/wordprocessingml/2006/main" xmlns:w14="http://schemas.microsoft.com/office/word/2010/wordml" xmlns:w15="http://schemas.microsoft.com/office/word/2012/wordml" xmlns:w16cex="http://schemas.microsoft.com/office/word/2018/wordml/cex" xmlns:w16cid="http://schemas.microsoft.com/office/word/2016/wordml/cid" xmlns:w16="http://schemas.microsoft.com/office/word/2018/wordml" xmlns:w16du="http://schemas.microsoft.com/office/word/2023/wordml/word16du" xmlns:w16sdtdh="http://schemas.microsoft.com/office/word/2020/wordml/sdtdatahash" xmlns:w16sdtfl="http://schemas.microsoft.com/office/word/2024/wordml/sdtformatlock" xmlns:w16se="http://schemas.microsoft.com/office/word/2015/wordml/symex" xmlns:wpg="http://schemas.microsoft.com/office/word/2010/wordprocessingGroup" xmlns:wpi="http://schemas.microsoft.com/office/word/2010/wordprocessingInk" xmlns:wne="http://schemas.microsoft.com/office/word/2006/wordml" xmlns:wps="http://schemas.microsoft.com/office/word/2010/wordprocessingShape" mc:Ignorable="w14 w15 w16se w16cid w16 w16cex w16sdtdh w16sdtfl w16du wp14">
   <w:endnote w:type="separator" w:id="-1">
     <w:p>
       <w:pPr>
@@ -35542,7 +35900,7 @@
 </file>
 
 <file path=word/footer1.xml><?xml version="1.0" encoding="utf-8"?>
-<w:ftr xmlns:wpc="http://schemas.microsoft.com/office/word/2010/wordprocessingCanvas" xmlns:cx="http://schemas.microsoft.com/office/drawing/2014/chartex" xmlns:cx1="http://schemas.microsoft.com/office/drawing/2015/9/8/chartex" xmlns:cx2="http://schemas.microsoft.com/office/drawing/2015/10/21/chartex" xmlns:cx3="http://schemas.microsoft.com/office/drawing/2016/5/9/chartex" xmlns:cx4="http://schemas.microsoft.com/office/drawing/2016/5/10/chartex" xmlns:cx5="http://schemas.microsoft.com/office/drawing/2016/5/11/chartex" xmlns:cx6="http://schemas.microsoft.com/office/drawing/2016/5/12/chartex" xmlns:cx7="http://schemas.microsoft.com/office/drawing/2016/5/13/chartex" xmlns:cx8="http://schemas.microsoft.com/office/drawing/2016/5/14/chartex" xmlns:mc="http://schemas.openxmlformats.org/markup-compatibility/2006" xmlns:aink="http://schemas.microsoft.com/office/drawing/2016/ink" xmlns:am3d="http://schemas.microsoft.com/office/drawing/2017/model3d" xmlns:o="urn:schemas-microsoft-com:office:office" xmlns:oel="http://schemas.microsoft.com/office/2019/extlst" xmlns:r="http://schemas.openxmlformats.org/officeDocument/2006/relationships" xmlns:m="http://schemas.openxmlformats.org/officeDocument/2006/math" xmlns:v="urn:schemas-microsoft-com:vml" xmlns:wp14="http://schemas.microsoft.com/office/word/2010/wordprocessingDrawing" xmlns:wp="http://schemas.openxmlformats.org/drawingml/2006/wordprocessingDrawing" xmlns:w10="urn:schemas-microsoft-com:office:word" xmlns:w="http://schemas.openxmlformats.org/wordprocessingml/2006/main" xmlns:w14="http://schemas.microsoft.com/office/word/2010/wordml" xmlns:w15="http://schemas.microsoft.com/office/word/2012/wordml" xmlns:w16cex="http://schemas.microsoft.com/office/word/2018/wordml/cex" xmlns:w16cid="http://schemas.microsoft.com/office/word/2016/wordml/cid" xmlns:w16="http://schemas.microsoft.com/office/word/2018/wordml" xmlns:w16du="http://schemas.microsoft.com/office/word/2023/wordml/word16du" xmlns:w16sdtdh="http://schemas.microsoft.com/office/word/2020/wordml/sdtdatahash" xmlns:w16se="http://schemas.microsoft.com/office/word/2015/wordml/symex" xmlns:wpg="http://schemas.microsoft.com/office/word/2010/wordprocessingGroup" xmlns:wpi="http://schemas.microsoft.com/office/word/2010/wordprocessingInk" xmlns:wne="http://schemas.microsoft.com/office/word/2006/wordml" xmlns:wps="http://schemas.microsoft.com/office/word/2010/wordprocessingShape" mc:Ignorable="w14 w15 w16se w16cid w16 w16cex w16sdtdh w16du wp14">
+<w:ftr xmlns:wpc="http://schemas.microsoft.com/office/word/2010/wordprocessingCanvas" xmlns:cx="http://schemas.microsoft.com/office/drawing/2014/chartex" xmlns:cx1="http://schemas.microsoft.com/office/drawing/2015/9/8/chartex" xmlns:cx2="http://schemas.microsoft.com/office/drawing/2015/10/21/chartex" xmlns:cx3="http://schemas.microsoft.com/office/drawing/2016/5/9/chartex" xmlns:cx4="http://schemas.microsoft.com/office/drawing/2016/5/10/chartex" xmlns:cx5="http://schemas.microsoft.com/office/drawing/2016/5/11/chartex" xmlns:cx6="http://schemas.microsoft.com/office/drawing/2016/5/12/chartex" xmlns:cx7="http://schemas.microsoft.com/office/drawing/2016/5/13/chartex" xmlns:cx8="http://schemas.microsoft.com/office/drawing/2016/5/14/chartex" xmlns:mc="http://schemas.openxmlformats.org/markup-compatibility/2006" xmlns:aink="http://schemas.microsoft.com/office/drawing/2016/ink" xmlns:am3d="http://schemas.microsoft.com/office/drawing/2017/model3d" xmlns:o="urn:schemas-microsoft-com:office:office" xmlns:oel="http://schemas.microsoft.com/office/2019/extlst" xmlns:r="http://schemas.openxmlformats.org/officeDocument/2006/relationships" xmlns:m="http://schemas.openxmlformats.org/officeDocument/2006/math" xmlns:v="urn:schemas-microsoft-com:vml" xmlns:wp14="http://schemas.microsoft.com/office/word/2010/wordprocessingDrawing" xmlns:wp="http://schemas.openxmlformats.org/drawingml/2006/wordprocessingDrawing" xmlns:w10="urn:schemas-microsoft-com:office:word" xmlns:w="http://schemas.openxmlformats.org/wordprocessingml/2006/main" xmlns:w14="http://schemas.microsoft.com/office/word/2010/wordml" xmlns:w15="http://schemas.microsoft.com/office/word/2012/wordml" xmlns:w16cex="http://schemas.microsoft.com/office/word/2018/wordml/cex" xmlns:w16cid="http://schemas.microsoft.com/office/word/2016/wordml/cid" xmlns:w16="http://schemas.microsoft.com/office/word/2018/wordml" xmlns:w16du="http://schemas.microsoft.com/office/word/2023/wordml/word16du" xmlns:w16sdtdh="http://schemas.microsoft.com/office/word/2020/wordml/sdtdatahash" xmlns:w16sdtfl="http://schemas.microsoft.com/office/word/2024/wordml/sdtformatlock" xmlns:w16se="http://schemas.microsoft.com/office/word/2015/wordml/symex" xmlns:wpg="http://schemas.microsoft.com/office/word/2010/wordprocessingGroup" xmlns:wpi="http://schemas.microsoft.com/office/word/2010/wordprocessingInk" xmlns:wne="http://schemas.microsoft.com/office/word/2006/wordml" xmlns:wps="http://schemas.microsoft.com/office/word/2010/wordprocessingShape" mc:Ignorable="w14 w15 w16se w16cid w16 w16cex w16sdtdh w16sdtfl w16du wp14">
   <w:p>
     <w:pPr>
       <w:pBdr>
@@ -35701,7 +36059,7 @@
 </file>
 
 <file path=word/footer2.xml><?xml version="1.0" encoding="utf-8"?>
-<w:ftr xmlns:wpc="http://schemas.microsoft.com/office/word/2010/wordprocessingCanvas" xmlns:cx="http://schemas.microsoft.com/office/drawing/2014/chartex" xmlns:cx1="http://schemas.microsoft.com/office/drawing/2015/9/8/chartex" xmlns:cx2="http://schemas.microsoft.com/office/drawing/2015/10/21/chartex" xmlns:cx3="http://schemas.microsoft.com/office/drawing/2016/5/9/chartex" xmlns:cx4="http://schemas.microsoft.com/office/drawing/2016/5/10/chartex" xmlns:cx5="http://schemas.microsoft.com/office/drawing/2016/5/11/chartex" xmlns:cx6="http://schemas.microsoft.com/office/drawing/2016/5/12/chartex" xmlns:cx7="http://schemas.microsoft.com/office/drawing/2016/5/13/chartex" xmlns:cx8="http://schemas.microsoft.com/office/drawing/2016/5/14/chartex" xmlns:mc="http://schemas.openxmlformats.org/markup-compatibility/2006" xmlns:aink="http://schemas.microsoft.com/office/drawing/2016/ink" xmlns:am3d="http://schemas.microsoft.com/office/drawing/2017/model3d" xmlns:o="urn:schemas-microsoft-com:office:office" xmlns:oel="http://schemas.microsoft.com/office/2019/extlst" xmlns:r="http://schemas.openxmlformats.org/officeDocument/2006/relationships" xmlns:m="http://schemas.openxmlformats.org/officeDocument/2006/math" xmlns:v="urn:schemas-microsoft-com:vml" xmlns:wp14="http://schemas.microsoft.com/office/word/2010/wordprocessingDrawing" xmlns:wp="http://schemas.openxmlformats.org/drawingml/2006/wordprocessingDrawing" xmlns:w10="urn:schemas-microsoft-com:office:word" xmlns:w="http://schemas.openxmlformats.org/wordprocessingml/2006/main" xmlns:w14="http://schemas.microsoft.com/office/word/2010/wordml" xmlns:w15="http://schemas.microsoft.com/office/word/2012/wordml" xmlns:w16cex="http://schemas.microsoft.com/office/word/2018/wordml/cex" xmlns:w16cid="http://schemas.microsoft.com/office/word/2016/wordml/cid" xmlns:w16="http://schemas.microsoft.com/office/word/2018/wordml" xmlns:w16du="http://schemas.microsoft.com/office/word/2023/wordml/word16du" xmlns:w16sdtdh="http://schemas.microsoft.com/office/word/2020/wordml/sdtdatahash" xmlns:w16se="http://schemas.microsoft.com/office/word/2015/wordml/symex" xmlns:wpg="http://schemas.microsoft.com/office/word/2010/wordprocessingGroup" xmlns:wpi="http://schemas.microsoft.com/office/word/2010/wordprocessingInk" xmlns:wne="http://schemas.microsoft.com/office/word/2006/wordml" xmlns:wps="http://schemas.microsoft.com/office/word/2010/wordprocessingShape" mc:Ignorable="w14 w15 w16se w16cid w16 w16cex w16sdtdh w16du wp14">
+<w:ftr xmlns:wpc="http://schemas.microsoft.com/office/word/2010/wordprocessingCanvas" xmlns:cx="http://schemas.microsoft.com/office/drawing/2014/chartex" xmlns:cx1="http://schemas.microsoft.com/office/drawing/2015/9/8/chartex" xmlns:cx2="http://schemas.microsoft.com/office/drawing/2015/10/21/chartex" xmlns:cx3="http://schemas.microsoft.com/office/drawing/2016/5/9/chartex" xmlns:cx4="http://schemas.microsoft.com/office/drawing/2016/5/10/chartex" xmlns:cx5="http://schemas.microsoft.com/office/drawing/2016/5/11/chartex" xmlns:cx6="http://schemas.microsoft.com/office/drawing/2016/5/12/chartex" xmlns:cx7="http://schemas.microsoft.com/office/drawing/2016/5/13/chartex" xmlns:cx8="http://schemas.microsoft.com/office/drawing/2016/5/14/chartex" xmlns:mc="http://schemas.openxmlformats.org/markup-compatibility/2006" xmlns:aink="http://schemas.microsoft.com/office/drawing/2016/ink" xmlns:am3d="http://schemas.microsoft.com/office/drawing/2017/model3d" xmlns:o="urn:schemas-microsoft-com:office:office" xmlns:oel="http://schemas.microsoft.com/office/2019/extlst" xmlns:r="http://schemas.openxmlformats.org/officeDocument/2006/relationships" xmlns:m="http://schemas.openxmlformats.org/officeDocument/2006/math" xmlns:v="urn:schemas-microsoft-com:vml" xmlns:wp14="http://schemas.microsoft.com/office/word/2010/wordprocessingDrawing" xmlns:wp="http://schemas.openxmlformats.org/drawingml/2006/wordprocessingDrawing" xmlns:w10="urn:schemas-microsoft-com:office:word" xmlns:w="http://schemas.openxmlformats.org/wordprocessingml/2006/main" xmlns:w14="http://schemas.microsoft.com/office/word/2010/wordml" xmlns:w15="http://schemas.microsoft.com/office/word/2012/wordml" xmlns:w16cex="http://schemas.microsoft.com/office/word/2018/wordml/cex" xmlns:w16cid="http://schemas.microsoft.com/office/word/2016/wordml/cid" xmlns:w16="http://schemas.microsoft.com/office/word/2018/wordml" xmlns:w16du="http://schemas.microsoft.com/office/word/2023/wordml/word16du" xmlns:w16sdtdh="http://schemas.microsoft.com/office/word/2020/wordml/sdtdatahash" xmlns:w16sdtfl="http://schemas.microsoft.com/office/word/2024/wordml/sdtformatlock" xmlns:w16se="http://schemas.microsoft.com/office/word/2015/wordml/symex" xmlns:wpg="http://schemas.microsoft.com/office/word/2010/wordprocessingGroup" xmlns:wpi="http://schemas.microsoft.com/office/word/2010/wordprocessingInk" xmlns:wne="http://schemas.microsoft.com/office/word/2006/wordml" xmlns:wps="http://schemas.microsoft.com/office/word/2010/wordprocessingShape" mc:Ignorable="w14 w15 w16se w16cid w16 w16cex w16sdtdh w16sdtfl w16du wp14">
   <w:p>
     <w:pPr>
       <w:pBdr>
@@ -35904,7 +36262,7 @@
 </file>
 
 <file path=word/footnotes.xml><?xml version="1.0" encoding="utf-8"?>
-<w:footnotes xmlns:wpc="http://schemas.microsoft.com/office/word/2010/wordprocessingCanvas" xmlns:cx="http://schemas.microsoft.com/office/drawing/2014/chartex" xmlns:cx1="http://schemas.microsoft.com/office/drawing/2015/9/8/chartex" xmlns:cx2="http://schemas.microsoft.com/office/drawing/2015/10/21/chartex" xmlns:cx3="http://schemas.microsoft.com/office/drawing/2016/5/9/chartex" xmlns:cx4="http://schemas.microsoft.com/office/drawing/2016/5/10/chartex" xmlns:cx5="http://schemas.microsoft.com/office/drawing/2016/5/11/chartex" xmlns:cx6="http://schemas.microsoft.com/office/drawing/2016/5/12/chartex" xmlns:cx7="http://schemas.microsoft.com/office/drawing/2016/5/13/chartex" xmlns:cx8="http://schemas.microsoft.com/office/drawing/2016/5/14/chartex" xmlns:mc="http://schemas.openxmlformats.org/markup-compatibility/2006" xmlns:aink="http://schemas.microsoft.com/office/drawing/2016/ink" xmlns:am3d="http://schemas.microsoft.com/office/drawing/2017/model3d" xmlns:o="urn:schemas-microsoft-com:office:office" xmlns:oel="http://schemas.microsoft.com/office/2019/extlst" xmlns:r="http://schemas.openxmlformats.org/officeDocument/2006/relationships" xmlns:m="http://schemas.openxmlformats.org/officeDocument/2006/math" xmlns:v="urn:schemas-microsoft-com:vml" xmlns:wp14="http://schemas.microsoft.com/office/word/2010/wordprocessingDrawing" xmlns:wp="http://schemas.openxmlformats.org/drawingml/2006/wordprocessingDrawing" xmlns:w10="urn:schemas-microsoft-com:office:word" xmlns:w="http://schemas.openxmlformats.org/wordprocessingml/2006/main" xmlns:w14="http://schemas.microsoft.com/office/word/2010/wordml" xmlns:w15="http://schemas.microsoft.com/office/word/2012/wordml" xmlns:w16cex="http://schemas.microsoft.com/office/word/2018/wordml/cex" xmlns:w16cid="http://schemas.microsoft.com/office/word/2016/wordml/cid" xmlns:w16="http://schemas.microsoft.com/office/word/2018/wordml" xmlns:w16du="http://schemas.microsoft.com/office/word/2023/wordml/word16du" xmlns:w16sdtdh="http://schemas.microsoft.com/office/word/2020/wordml/sdtdatahash" xmlns:w16se="http://schemas.microsoft.com/office/word/2015/wordml/symex" xmlns:wpg="http://schemas.microsoft.com/office/word/2010/wordprocessingGroup" xmlns:wpi="http://schemas.microsoft.com/office/word/2010/wordprocessingInk" xmlns:wne="http://schemas.microsoft.com/office/word/2006/wordml" xmlns:wps="http://schemas.microsoft.com/office/word/2010/wordprocessingShape" mc:Ignorable="w14 w15 w16se w16cid w16 w16cex w16sdtdh w16du wp14">
+<w:footnotes xmlns:wpc="http://schemas.microsoft.com/office/word/2010/wordprocessingCanvas" xmlns:cx="http://schemas.microsoft.com/office/drawing/2014/chartex" xmlns:cx1="http://schemas.microsoft.com/office/drawing/2015/9/8/chartex" xmlns:cx2="http://schemas.microsoft.com/office/drawing/2015/10/21/chartex" xmlns:cx3="http://schemas.microsoft.com/office/drawing/2016/5/9/chartex" xmlns:cx4="http://schemas.microsoft.com/office/drawing/2016/5/10/chartex" xmlns:cx5="http://schemas.microsoft.com/office/drawing/2016/5/11/chartex" xmlns:cx6="http://schemas.microsoft.com/office/drawing/2016/5/12/chartex" xmlns:cx7="http://schemas.microsoft.com/office/drawing/2016/5/13/chartex" xmlns:cx8="http://schemas.microsoft.com/office/drawing/2016/5/14/chartex" xmlns:mc="http://schemas.openxmlformats.org/markup-compatibility/2006" xmlns:aink="http://schemas.microsoft.com/office/drawing/2016/ink" xmlns:am3d="http://schemas.microsoft.com/office/drawing/2017/model3d" xmlns:o="urn:schemas-microsoft-com:office:office" xmlns:oel="http://schemas.microsoft.com/office/2019/extlst" xmlns:r="http://schemas.openxmlformats.org/officeDocument/2006/relationships" xmlns:m="http://schemas.openxmlformats.org/officeDocument/2006/math" xmlns:v="urn:schemas-microsoft-com:vml" xmlns:wp14="http://schemas.microsoft.com/office/word/2010/wordprocessingDrawing" xmlns:wp="http://schemas.openxmlformats.org/drawingml/2006/wordprocessingDrawing" xmlns:w10="urn:schemas-microsoft-com:office:word" xmlns:w="http://schemas.openxmlformats.org/wordprocessingml/2006/main" xmlns:w14="http://schemas.microsoft.com/office/word/2010/wordml" xmlns:w15="http://schemas.microsoft.com/office/word/2012/wordml" xmlns:w16cex="http://schemas.microsoft.com/office/word/2018/wordml/cex" xmlns:w16cid="http://schemas.microsoft.com/office/word/2016/wordml/cid" xmlns:w16="http://schemas.microsoft.com/office/word/2018/wordml" xmlns:w16du="http://schemas.microsoft.com/office/word/2023/wordml/word16du" xmlns:w16sdtdh="http://schemas.microsoft.com/office/word/2020/wordml/sdtdatahash" xmlns:w16sdtfl="http://schemas.microsoft.com/office/word/2024/wordml/sdtformatlock" xmlns:w16se="http://schemas.microsoft.com/office/word/2015/wordml/symex" xmlns:wpg="http://schemas.microsoft.com/office/word/2010/wordprocessingGroup" xmlns:wpi="http://schemas.microsoft.com/office/word/2010/wordprocessingInk" xmlns:wne="http://schemas.microsoft.com/office/word/2006/wordml" xmlns:wps="http://schemas.microsoft.com/office/word/2010/wordprocessingShape" mc:Ignorable="w14 w15 w16se w16cid w16 w16cex w16sdtdh w16sdtfl w16du wp14">
   <w:footnote w:type="separator" w:id="-1">
     <w:p>
       <w:pPr>
@@ -35929,7 +36287,7 @@
 </file>
 
 <file path=word/header1.xml><?xml version="1.0" encoding="utf-8"?>
-<w:hdr xmlns:wpc="http://schemas.microsoft.com/office/word/2010/wordprocessingCanvas" xmlns:cx="http://schemas.microsoft.com/office/drawing/2014/chartex" xmlns:cx1="http://schemas.microsoft.com/office/drawing/2015/9/8/chartex" xmlns:cx2="http://schemas.microsoft.com/office/drawing/2015/10/21/chartex" xmlns:cx3="http://schemas.microsoft.com/office/drawing/2016/5/9/chartex" xmlns:cx4="http://schemas.microsoft.com/office/drawing/2016/5/10/chartex" xmlns:cx5="http://schemas.microsoft.com/office/drawing/2016/5/11/chartex" xmlns:cx6="http://schemas.microsoft.com/office/drawing/2016/5/12/chartex" xmlns:cx7="http://schemas.microsoft.com/office/drawing/2016/5/13/chartex" xmlns:cx8="http://schemas.microsoft.com/office/drawing/2016/5/14/chartex" xmlns:mc="http://schemas.openxmlformats.org/markup-compatibility/2006" xmlns:aink="http://schemas.microsoft.com/office/drawing/2016/ink" xmlns:am3d="http://schemas.microsoft.com/office/drawing/2017/model3d" xmlns:o="urn:schemas-microsoft-com:office:office" xmlns:oel="http://schemas.microsoft.com/office/2019/extlst" xmlns:r="http://schemas.openxmlformats.org/officeDocument/2006/relationships" xmlns:m="http://schemas.openxmlformats.org/officeDocument/2006/math" xmlns:v="urn:schemas-microsoft-com:vml" xmlns:wp14="http://schemas.microsoft.com/office/word/2010/wordprocessingDrawing" xmlns:wp="http://schemas.openxmlformats.org/drawingml/2006/wordprocessingDrawing" xmlns:w10="urn:schemas-microsoft-com:office:word" xmlns:w="http://schemas.openxmlformats.org/wordprocessingml/2006/main" xmlns:w14="http://schemas.microsoft.com/office/word/2010/wordml" xmlns:w15="http://schemas.microsoft.com/office/word/2012/wordml" xmlns:w16cex="http://schemas.microsoft.com/office/word/2018/wordml/cex" xmlns:w16cid="http://schemas.microsoft.com/office/word/2016/wordml/cid" xmlns:w16="http://schemas.microsoft.com/office/word/2018/wordml" xmlns:w16du="http://schemas.microsoft.com/office/word/2023/wordml/word16du" xmlns:w16sdtdh="http://schemas.microsoft.com/office/word/2020/wordml/sdtdatahash" xmlns:w16se="http://schemas.microsoft.com/office/word/2015/wordml/symex" xmlns:wpg="http://schemas.microsoft.com/office/word/2010/wordprocessingGroup" xmlns:wpi="http://schemas.microsoft.com/office/word/2010/wordprocessingInk" xmlns:wne="http://schemas.microsoft.com/office/word/2006/wordml" xmlns:wps="http://schemas.microsoft.com/office/word/2010/wordprocessingShape" mc:Ignorable="w14 w15 w16se w16cid w16 w16cex w16sdtdh w16du wp14">
+<w:hdr xmlns:wpc="http://schemas.microsoft.com/office/word/2010/wordprocessingCanvas" xmlns:cx="http://schemas.microsoft.com/office/drawing/2014/chartex" xmlns:cx1="http://schemas.microsoft.com/office/drawing/2015/9/8/chartex" xmlns:cx2="http://schemas.microsoft.com/office/drawing/2015/10/21/chartex" xmlns:cx3="http://schemas.microsoft.com/office/drawing/2016/5/9/chartex" xmlns:cx4="http://schemas.microsoft.com/office/drawing/2016/5/10/chartex" xmlns:cx5="http://schemas.microsoft.com/office/drawing/2016/5/11/chartex" xmlns:cx6="http://schemas.microsoft.com/office/drawing/2016/5/12/chartex" xmlns:cx7="http://schemas.microsoft.com/office/drawing/2016/5/13/chartex" xmlns:cx8="http://schemas.microsoft.com/office/drawing/2016/5/14/chartex" xmlns:mc="http://schemas.openxmlformats.org/markup-compatibility/2006" xmlns:aink="http://schemas.microsoft.com/office/drawing/2016/ink" xmlns:am3d="http://schemas.microsoft.com/office/drawing/2017/model3d" xmlns:o="urn:schemas-microsoft-com:office:office" xmlns:oel="http://schemas.microsoft.com/office/2019/extlst" xmlns:r="http://schemas.openxmlformats.org/officeDocument/2006/relationships" xmlns:m="http://schemas.openxmlformats.org/officeDocument/2006/math" xmlns:v="urn:schemas-microsoft-com:vml" xmlns:wp14="http://schemas.microsoft.com/office/word/2010/wordprocessingDrawing" xmlns:wp="http://schemas.openxmlformats.org/drawingml/2006/wordprocessingDrawing" xmlns:w10="urn:schemas-microsoft-com:office:word" xmlns:w="http://schemas.openxmlformats.org/wordprocessingml/2006/main" xmlns:w14="http://schemas.microsoft.com/office/word/2010/wordml" xmlns:w15="http://schemas.microsoft.com/office/word/2012/wordml" xmlns:w16cex="http://schemas.microsoft.com/office/word/2018/wordml/cex" xmlns:w16cid="http://schemas.microsoft.com/office/word/2016/wordml/cid" xmlns:w16="http://schemas.microsoft.com/office/word/2018/wordml" xmlns:w16du="http://schemas.microsoft.com/office/word/2023/wordml/word16du" xmlns:w16sdtdh="http://schemas.microsoft.com/office/word/2020/wordml/sdtdatahash" xmlns:w16sdtfl="http://schemas.microsoft.com/office/word/2024/wordml/sdtformatlock" xmlns:w16se="http://schemas.microsoft.com/office/word/2015/wordml/symex" xmlns:wpg="http://schemas.microsoft.com/office/word/2010/wordprocessingGroup" xmlns:wpi="http://schemas.microsoft.com/office/word/2010/wordprocessingInk" xmlns:wne="http://schemas.microsoft.com/office/word/2006/wordml" xmlns:wps="http://schemas.microsoft.com/office/word/2010/wordprocessingShape" mc:Ignorable="w14 w15 w16se w16cid w16 w16cex w16sdtdh w16sdtfl w16du wp14">
   <w:p>
     <w:pPr>
       <w:pStyle w:val="Header"/>
@@ -35942,7 +36300,7 @@
 </file>
 
 <file path=word/header2.xml><?xml version="1.0" encoding="utf-8"?>
-<w:hdr xmlns:wpc="http://schemas.microsoft.com/office/word/2010/wordprocessingCanvas" xmlns:cx="http://schemas.microsoft.com/office/drawing/2014/chartex" xmlns:cx1="http://schemas.microsoft.com/office/drawing/2015/9/8/chartex" xmlns:cx2="http://schemas.microsoft.com/office/drawing/2015/10/21/chartex" xmlns:cx3="http://schemas.microsoft.com/office/drawing/2016/5/9/chartex" xmlns:cx4="http://schemas.microsoft.com/office/drawing/2016/5/10/chartex" xmlns:cx5="http://schemas.microsoft.com/office/drawing/2016/5/11/chartex" xmlns:cx6="http://schemas.microsoft.com/office/drawing/2016/5/12/chartex" xmlns:cx7="http://schemas.microsoft.com/office/drawing/2016/5/13/chartex" xmlns:cx8="http://schemas.microsoft.com/office/drawing/2016/5/14/chartex" xmlns:mc="http://schemas.openxmlformats.org/markup-compatibility/2006" xmlns:aink="http://schemas.microsoft.com/office/drawing/2016/ink" xmlns:am3d="http://schemas.microsoft.com/office/drawing/2017/model3d" xmlns:o="urn:schemas-microsoft-com:office:office" xmlns:oel="http://schemas.microsoft.com/office/2019/extlst" xmlns:r="http://schemas.openxmlformats.org/officeDocument/2006/relationships" xmlns:m="http://schemas.openxmlformats.org/officeDocument/2006/math" xmlns:v="urn:schemas-microsoft-com:vml" xmlns:wp14="http://schemas.microsoft.com/office/word/2010/wordprocessingDrawing" xmlns:wp="http://schemas.openxmlformats.org/drawingml/2006/wordprocessingDrawing" xmlns:w10="urn:schemas-microsoft-com:office:word" xmlns:w="http://schemas.openxmlformats.org/wordprocessingml/2006/main" xmlns:w14="http://schemas.microsoft.com/office/word/2010/wordml" xmlns:w15="http://schemas.microsoft.com/office/word/2012/wordml" xmlns:w16cex="http://schemas.microsoft.com/office/word/2018/wordml/cex" xmlns:w16cid="http://schemas.microsoft.com/office/word/2016/wordml/cid" xmlns:w16="http://schemas.microsoft.com/office/word/2018/wordml" xmlns:w16du="http://schemas.microsoft.com/office/word/2023/wordml/word16du" xmlns:w16sdtdh="http://schemas.microsoft.com/office/word/2020/wordml/sdtdatahash" xmlns:w16se="http://schemas.microsoft.com/office/word/2015/wordml/symex" xmlns:wpg="http://schemas.microsoft.com/office/word/2010/wordprocessingGroup" xmlns:wpi="http://schemas.microsoft.com/office/word/2010/wordprocessingInk" xmlns:wne="http://schemas.microsoft.com/office/word/2006/wordml" xmlns:wps="http://schemas.microsoft.com/office/word/2010/wordprocessingShape" mc:Ignorable="w14 w15 w16se w16cid w16 w16cex w16sdtdh w16du wp14">
+<w:hdr xmlns:wpc="http://schemas.microsoft.com/office/word/2010/wordprocessingCanvas" xmlns:cx="http://schemas.microsoft.com/office/drawing/2014/chartex" xmlns:cx1="http://schemas.microsoft.com/office/drawing/2015/9/8/chartex" xmlns:cx2="http://schemas.microsoft.com/office/drawing/2015/10/21/chartex" xmlns:cx3="http://schemas.microsoft.com/office/drawing/2016/5/9/chartex" xmlns:cx4="http://schemas.microsoft.com/office/drawing/2016/5/10/chartex" xmlns:cx5="http://schemas.microsoft.com/office/drawing/2016/5/11/chartex" xmlns:cx6="http://schemas.microsoft.com/office/drawing/2016/5/12/chartex" xmlns:cx7="http://schemas.microsoft.com/office/drawing/2016/5/13/chartex" xmlns:cx8="http://schemas.microsoft.com/office/drawing/2016/5/14/chartex" xmlns:mc="http://schemas.openxmlformats.org/markup-compatibility/2006" xmlns:aink="http://schemas.microsoft.com/office/drawing/2016/ink" xmlns:am3d="http://schemas.microsoft.com/office/drawing/2017/model3d" xmlns:o="urn:schemas-microsoft-com:office:office" xmlns:oel="http://schemas.microsoft.com/office/2019/extlst" xmlns:r="http://schemas.openxmlformats.org/officeDocument/2006/relationships" xmlns:m="http://schemas.openxmlformats.org/officeDocument/2006/math" xmlns:v="urn:schemas-microsoft-com:vml" xmlns:wp14="http://schemas.microsoft.com/office/word/2010/wordprocessingDrawing" xmlns:wp="http://schemas.openxmlformats.org/drawingml/2006/wordprocessingDrawing" xmlns:w10="urn:schemas-microsoft-com:office:word" xmlns:w="http://schemas.openxmlformats.org/wordprocessingml/2006/main" xmlns:w14="http://schemas.microsoft.com/office/word/2010/wordml" xmlns:w15="http://schemas.microsoft.com/office/word/2012/wordml" xmlns:w16cex="http://schemas.microsoft.com/office/word/2018/wordml/cex" xmlns:w16cid="http://schemas.microsoft.com/office/word/2016/wordml/cid" xmlns:w16="http://schemas.microsoft.com/office/word/2018/wordml" xmlns:w16du="http://schemas.microsoft.com/office/word/2023/wordml/word16du" xmlns:w16sdtdh="http://schemas.microsoft.com/office/word/2020/wordml/sdtdatahash" xmlns:w16sdtfl="http://schemas.microsoft.com/office/word/2024/wordml/sdtformatlock" xmlns:w16se="http://schemas.microsoft.com/office/word/2015/wordml/symex" xmlns:wpg="http://schemas.microsoft.com/office/word/2010/wordprocessingGroup" xmlns:wpi="http://schemas.microsoft.com/office/word/2010/wordprocessingInk" xmlns:wne="http://schemas.microsoft.com/office/word/2006/wordml" xmlns:wps="http://schemas.microsoft.com/office/word/2010/wordprocessingShape" mc:Ignorable="w14 w15 w16se w16cid w16 w16cex w16sdtdh w16sdtfl w16du wp14">
   <w:p>
     <w:pPr>
       <w:pStyle w:val="Header"/>
@@ -35955,7 +36313,7 @@
 </file>
 
 <file path=word/styles.xml><?xml version="1.0" encoding="utf-8"?>
-<w:styles xmlns:mc="http://schemas.openxmlformats.org/markup-compatibility/2006" xmlns:r="http://schemas.openxmlformats.org/officeDocument/2006/relationships" xmlns:w="http://schemas.openxmlformats.org/wordprocessingml/2006/main" xmlns:w14="http://schemas.microsoft.com/office/word/2010/wordml" xmlns:w15="http://schemas.microsoft.com/office/word/2012/wordml" xmlns:w16cex="http://schemas.microsoft.com/office/word/2018/wordml/cex" xmlns:w16cid="http://schemas.microsoft.com/office/word/2016/wordml/cid" xmlns:w16="http://schemas.microsoft.com/office/word/2018/wordml" xmlns:w16du="http://schemas.microsoft.com/office/word/2023/wordml/word16du" xmlns:w16sdtdh="http://schemas.microsoft.com/office/word/2020/wordml/sdtdatahash" xmlns:w16se="http://schemas.microsoft.com/office/word/2015/wordml/symex" mc:Ignorable="w14 w15 w16se w16cid w16 w16cex w16sdtdh w16du">
+<w:styles xmlns:mc="http://schemas.openxmlformats.org/markup-compatibility/2006" xmlns:r="http://schemas.openxmlformats.org/officeDocument/2006/relationships" xmlns:w="http://schemas.openxmlformats.org/wordprocessingml/2006/main" xmlns:w14="http://schemas.microsoft.com/office/word/2010/wordml" xmlns:w15="http://schemas.microsoft.com/office/word/2012/wordml" xmlns:w16cex="http://schemas.microsoft.com/office/word/2018/wordml/cex" xmlns:w16cid="http://schemas.microsoft.com/office/word/2016/wordml/cid" xmlns:w16="http://schemas.microsoft.com/office/word/2018/wordml" xmlns:w16du="http://schemas.microsoft.com/office/word/2023/wordml/word16du" xmlns:w16sdtdh="http://schemas.microsoft.com/office/word/2020/wordml/sdtdatahash" xmlns:w16sdtfl="http://schemas.microsoft.com/office/word/2024/wordml/sdtformatlock" xmlns:w16se="http://schemas.microsoft.com/office/word/2015/wordml/symex" mc:Ignorable="w14 w15 w16se w16cid w16 w16cex w16sdtdh w16sdtfl w16du">
   <w:docDefaults>
     <w:rPrDefault>
       <w:rPr>

</xml_diff>